<commit_message>
Rover support CAD and updates to brief
- CAD models for rover axles
- Brief updates
- Week 2 Gannt
- Servo + Motor tests for motor driver
</commit_message>
<xml_diff>
--- a/Docs/Rocha Innovation Brief.docx
+++ b/Docs/Rocha Innovation Brief.docx
@@ -717,25 +717,49 @@
         <w:spacing w:before="60" w:after="60"/>
         <w:rPr>
           <w:rFonts w:ascii="Times New Roman" w:eastAsia="Times New Roman" w:hAnsi="Times New Roman" w:cs="Times New Roman"/>
-          <w:sz w:val="24"/>
-          <w:szCs w:val="24"/>
-        </w:rPr>
-      </w:pPr>
-      <w:r>
-        <w:rPr>
-          <w:rFonts w:ascii="Times New Roman" w:eastAsia="Times New Roman" w:hAnsi="Times New Roman" w:cs="Times New Roman"/>
-          <w:sz w:val="24"/>
-          <w:szCs w:val="24"/>
-        </w:rPr>
-        <w:t>O</w:t>
-      </w:r>
-      <w:r>
-        <w:rPr>
-          <w:rFonts w:ascii="Times New Roman" w:eastAsia="Times New Roman" w:hAnsi="Times New Roman" w:cs="Times New Roman"/>
-          <w:sz w:val="24"/>
-          <w:szCs w:val="24"/>
-        </w:rPr>
-        <w:t>perate on 6V</w:t>
+          <w:strike/>
+          <w:color w:val="FF0000"/>
+          <w:sz w:val="24"/>
+          <w:szCs w:val="24"/>
+        </w:rPr>
+      </w:pPr>
+      <w:r>
+        <w:rPr>
+          <w:rFonts w:ascii="Times New Roman" w:eastAsia="Times New Roman" w:hAnsi="Times New Roman" w:cs="Times New Roman"/>
+          <w:strike/>
+          <w:color w:val="FF0000"/>
+          <w:sz w:val="24"/>
+          <w:szCs w:val="24"/>
+        </w:rPr>
+        <w:t>Operate on 6</w:t>
+      </w:r>
+      <w:r>
+        <w:rPr>
+          <w:rFonts w:ascii="Times New Roman" w:eastAsia="Times New Roman" w:hAnsi="Times New Roman" w:cs="Times New Roman"/>
+          <w:strike/>
+          <w:color w:val="FF0000"/>
+          <w:sz w:val="24"/>
+          <w:szCs w:val="24"/>
+        </w:rPr>
+        <w:t>V</w:t>
+      </w:r>
+      <w:r>
+        <w:rPr>
+          <w:rFonts w:ascii="Times New Roman" w:eastAsia="Times New Roman" w:hAnsi="Times New Roman" w:cs="Times New Roman"/>
+          <w:color w:val="FF0000"/>
+          <w:sz w:val="24"/>
+          <w:szCs w:val="24"/>
+        </w:rPr>
+        <w:t xml:space="preserve"> Changed</w:t>
+      </w:r>
+      <w:r>
+        <w:rPr>
+          <w:rFonts w:ascii="Times New Roman" w:eastAsia="Times New Roman" w:hAnsi="Times New Roman" w:cs="Times New Roman"/>
+          <w:color w:val="FF0000"/>
+          <w:sz w:val="24"/>
+          <w:szCs w:val="24"/>
+        </w:rPr>
+        <w:t xml:space="preserve"> 2/26/2025</w:t>
       </w:r>
     </w:p>
     <w:p>
@@ -754,27 +778,11 @@
       </w:pPr>
       <w:r>
         <w:rPr>
-          <w:rFonts w:ascii="Times New Roman" w:eastAsia="Times New Roman" w:hAnsi="Times New Roman" w:cs="Times New Roman"/>
-          <w:sz w:val="24"/>
-          <w:szCs w:val="24"/>
-        </w:rPr>
-        <w:t>Evenly</w:t>
-      </w:r>
-      <w:r>
-        <w:rPr>
-          <w:rFonts w:ascii="Times New Roman" w:eastAsia="Times New Roman" w:hAnsi="Times New Roman" w:cs="Times New Roman"/>
-          <w:sz w:val="24"/>
-          <w:szCs w:val="24"/>
-        </w:rPr>
-        <w:t xml:space="preserve"> spread </w:t>
-      </w:r>
-      <w:r>
-        <w:rPr>
-          <w:rFonts w:ascii="Times New Roman" w:eastAsia="Times New Roman" w:hAnsi="Times New Roman" w:cs="Times New Roman"/>
-          <w:sz w:val="24"/>
-          <w:szCs w:val="24"/>
-        </w:rPr>
-        <w:t>materials</w:t>
+          <w:rFonts w:ascii="Times New Roman" w:hAnsi="Times New Roman" w:cs="Times New Roman"/>
+          <w:sz w:val="24"/>
+          <w:szCs w:val="24"/>
+        </w:rPr>
+        <w:t>Operate on 12 V</w:t>
       </w:r>
     </w:p>
     <w:p>
@@ -797,7 +805,23 @@
           <w:sz w:val="24"/>
           <w:szCs w:val="24"/>
         </w:rPr>
-        <w:t>Autonomously avoid obstacles using camera and ultrasonic sensor</w:t>
+        <w:t>Evenly</w:t>
+      </w:r>
+      <w:r>
+        <w:rPr>
+          <w:rFonts w:ascii="Times New Roman" w:eastAsia="Times New Roman" w:hAnsi="Times New Roman" w:cs="Times New Roman"/>
+          <w:sz w:val="24"/>
+          <w:szCs w:val="24"/>
+        </w:rPr>
+        <w:t xml:space="preserve"> spread </w:t>
+      </w:r>
+      <w:r>
+        <w:rPr>
+          <w:rFonts w:ascii="Times New Roman" w:eastAsia="Times New Roman" w:hAnsi="Times New Roman" w:cs="Times New Roman"/>
+          <w:sz w:val="24"/>
+          <w:szCs w:val="24"/>
+        </w:rPr>
+        <w:t>materials</w:t>
       </w:r>
     </w:p>
     <w:p>
@@ -820,6 +844,30 @@
           <w:sz w:val="24"/>
           <w:szCs w:val="24"/>
         </w:rPr>
+        <w:t>Autonomously avoid obstacles using camera and ultrasonic sensor</w:t>
+      </w:r>
+    </w:p>
+    <w:p>
+      <w:pPr>
+        <w:pStyle w:val="ListParagraph"/>
+        <w:numPr>
+          <w:ilvl w:val="0"/>
+          <w:numId w:val="17"/>
+        </w:numPr>
+        <w:spacing w:before="60" w:after="60"/>
+        <w:rPr>
+          <w:rFonts w:ascii="Times New Roman" w:eastAsia="Times New Roman" w:hAnsi="Times New Roman" w:cs="Times New Roman"/>
+          <w:sz w:val="24"/>
+          <w:szCs w:val="24"/>
+        </w:rPr>
+      </w:pPr>
+      <w:r>
+        <w:rPr>
+          <w:rFonts w:ascii="Times New Roman" w:eastAsia="Times New Roman" w:hAnsi="Times New Roman" w:cs="Times New Roman"/>
+          <w:sz w:val="24"/>
+          <w:szCs w:val="24"/>
+        </w:rPr>
+        <w:lastRenderedPageBreak/>
         <w:t>Move ~ 2mph while not hauling spreader</w:t>
       </w:r>
     </w:p>
@@ -838,7 +886,6 @@
           <w:sz w:val="24"/>
           <w:szCs w:val="24"/>
         </w:rPr>
-        <w:lastRenderedPageBreak/>
         <w:t>It will consist of the following components:</w:t>
       </w:r>
     </w:p>
@@ -885,7 +932,15 @@
           <w:sz w:val="24"/>
           <w:szCs w:val="24"/>
         </w:rPr>
-        <w:t xml:space="preserve">2 </w:t>
+        <w:t>3</w:t>
+      </w:r>
+      <w:r>
+        <w:rPr>
+          <w:rFonts w:ascii="Times New Roman" w:eastAsia="Times New Roman" w:hAnsi="Times New Roman" w:cs="Times New Roman"/>
+          <w:sz w:val="24"/>
+          <w:szCs w:val="24"/>
+        </w:rPr>
+        <w:t xml:space="preserve"> </w:t>
       </w:r>
       <w:r>
         <w:rPr>
@@ -894,6 +949,23 @@
           <w:szCs w:val="24"/>
         </w:rPr>
         <w:t>L298N motor driver</w:t>
+      </w:r>
+      <w:r>
+        <w:rPr>
+          <w:rFonts w:ascii="Times New Roman" w:eastAsia="Times New Roman" w:hAnsi="Times New Roman" w:cs="Times New Roman"/>
+          <w:sz w:val="24"/>
+          <w:szCs w:val="24"/>
+        </w:rPr>
+        <w:t xml:space="preserve"> </w:t>
+      </w:r>
+      <w:r>
+        <w:rPr>
+          <w:rFonts w:ascii="Times New Roman" w:eastAsia="Times New Roman" w:hAnsi="Times New Roman" w:cs="Times New Roman"/>
+          <w:color w:val="FF0000"/>
+          <w:sz w:val="24"/>
+          <w:szCs w:val="24"/>
+        </w:rPr>
+        <w:t>Changed to 3 L298N(using 2 added complications to the circuit and power management)</w:t>
       </w:r>
     </w:p>
     <w:p>
@@ -1064,13 +1136,17 @@
         <w:spacing w:before="60" w:after="60"/>
         <w:rPr>
           <w:rFonts w:ascii="Times New Roman" w:eastAsia="Times New Roman" w:hAnsi="Times New Roman" w:cs="Times New Roman"/>
-          <w:sz w:val="24"/>
-          <w:szCs w:val="24"/>
-        </w:rPr>
-      </w:pPr>
-      <w:r>
-        <w:rPr>
-          <w:rFonts w:ascii="Times New Roman" w:eastAsia="Times New Roman" w:hAnsi="Times New Roman" w:cs="Times New Roman"/>
+          <w:strike/>
+          <w:color w:val="FF0000"/>
+          <w:sz w:val="24"/>
+          <w:szCs w:val="24"/>
+        </w:rPr>
+      </w:pPr>
+      <w:r>
+        <w:rPr>
+          <w:rFonts w:ascii="Times New Roman" w:eastAsia="Times New Roman" w:hAnsi="Times New Roman" w:cs="Times New Roman"/>
+          <w:strike/>
+          <w:color w:val="FF0000"/>
           <w:sz w:val="24"/>
           <w:szCs w:val="24"/>
         </w:rPr>
@@ -1097,6 +1173,29 @@
           <w:sz w:val="24"/>
           <w:szCs w:val="24"/>
         </w:rPr>
+        <w:t>LLM for object detection</w:t>
+      </w:r>
+    </w:p>
+    <w:p>
+      <w:pPr>
+        <w:pStyle w:val="ListParagraph"/>
+        <w:numPr>
+          <w:ilvl w:val="0"/>
+          <w:numId w:val="2"/>
+        </w:numPr>
+        <w:spacing w:before="60" w:after="60"/>
+        <w:rPr>
+          <w:rFonts w:ascii="Times New Roman" w:eastAsia="Times New Roman" w:hAnsi="Times New Roman" w:cs="Times New Roman"/>
+          <w:sz w:val="24"/>
+          <w:szCs w:val="24"/>
+        </w:rPr>
+      </w:pPr>
+      <w:r>
+        <w:rPr>
+          <w:rFonts w:ascii="Times New Roman" w:eastAsia="Times New Roman" w:hAnsi="Times New Roman" w:cs="Times New Roman"/>
+          <w:sz w:val="24"/>
+          <w:szCs w:val="24"/>
+        </w:rPr>
         <w:t>Hopper trailer with spring-based trap door to spread fertilizer/seeds</w:t>
       </w:r>
     </w:p>
@@ -1248,25 +1347,7 @@
           <w:sz w:val="24"/>
           <w:szCs w:val="24"/>
         </w:rPr>
-        <w:t xml:space="preserve">gardeners, homesteaders, and small farm owners who are interested in </w:t>
-      </w:r>
-      <w:proofErr w:type="gramStart"/>
-      <w:r>
-        <w:rPr>
-          <w:rFonts w:ascii="Times New Roman" w:eastAsia="Times New Roman" w:hAnsi="Times New Roman" w:cs="Times New Roman"/>
-          <w:sz w:val="24"/>
-          <w:szCs w:val="24"/>
-        </w:rPr>
-        <w:t>no</w:t>
-      </w:r>
-      <w:proofErr w:type="gramEnd"/>
-      <w:r>
-        <w:rPr>
-          <w:rFonts w:ascii="Times New Roman" w:eastAsia="Times New Roman" w:hAnsi="Times New Roman" w:cs="Times New Roman"/>
-          <w:sz w:val="24"/>
-          <w:szCs w:val="24"/>
-        </w:rPr>
-        <w:t xml:space="preserve">-dig farming or already practice it. However, this system could easily be extended including </w:t>
+        <w:t xml:space="preserve">gardeners, homesteaders, and small farm owners who are interested in no-dig farming or already practice it. However, this system could easily be extended including </w:t>
       </w:r>
       <w:r>
         <w:rPr>
@@ -1335,7 +1416,6 @@
         <w:t xml:space="preserve"> could possibly be used for farming on other planets, if we ever get there, or as small-scale versions of the Mars rovers that are more accessible for smaller companies. </w:t>
       </w:r>
       <w:proofErr w:type="spellStart"/>
-      <w:proofErr w:type="gramStart"/>
       <w:r>
         <w:rPr>
           <w:rFonts w:ascii="Times New Roman" w:eastAsia="Times New Roman" w:hAnsi="Times New Roman" w:cs="Times New Roman"/>
@@ -1345,7 +1425,6 @@
         <w:t>SoilSpirit</w:t>
       </w:r>
       <w:proofErr w:type="spellEnd"/>
-      <w:proofErr w:type="gramEnd"/>
       <w:r>
         <w:rPr>
           <w:rFonts w:ascii="Times New Roman" w:eastAsia="Times New Roman" w:hAnsi="Times New Roman" w:cs="Times New Roman"/>
@@ -1433,7 +1512,6 @@
           <w:sz w:val="36"/>
           <w:szCs w:val="36"/>
         </w:rPr>
-        <w:lastRenderedPageBreak/>
         <w:t>Evaluation Criteria</w:t>
       </w:r>
     </w:p>
@@ -1500,6 +1578,23 @@
         </w:rPr>
         <w:t>Can the rover smoothly drive without user intervention?</w:t>
       </w:r>
+      <w:r>
+        <w:rPr>
+          <w:rFonts w:ascii="Times New Roman" w:eastAsia="Times New Roman" w:hAnsi="Times New Roman" w:cs="Times New Roman"/>
+          <w:sz w:val="24"/>
+          <w:szCs w:val="24"/>
+        </w:rPr>
+        <w:t xml:space="preserve"> </w:t>
+      </w:r>
+      <w:r>
+        <w:rPr>
+          <w:rFonts w:ascii="Times New Roman" w:eastAsia="Times New Roman" w:hAnsi="Times New Roman" w:cs="Times New Roman"/>
+          <w:color w:val="FF0000"/>
+          <w:sz w:val="24"/>
+          <w:szCs w:val="24"/>
+        </w:rPr>
+        <w:t>(DONE 2/26)</w:t>
+      </w:r>
     </w:p>
     <w:p>
       <w:pPr>
@@ -1523,6 +1618,23 @@
         </w:rPr>
         <w:t>Can the rover move at least 2MPH while not hauling the hopper?</w:t>
       </w:r>
+      <w:r>
+        <w:rPr>
+          <w:rFonts w:ascii="Times New Roman" w:eastAsia="Times New Roman" w:hAnsi="Times New Roman" w:cs="Times New Roman"/>
+          <w:sz w:val="24"/>
+          <w:szCs w:val="24"/>
+        </w:rPr>
+        <w:t xml:space="preserve"> </w:t>
+      </w:r>
+      <w:r>
+        <w:rPr>
+          <w:rFonts w:ascii="Times New Roman" w:eastAsia="Times New Roman" w:hAnsi="Times New Roman" w:cs="Times New Roman"/>
+          <w:color w:val="FF0000"/>
+          <w:sz w:val="24"/>
+          <w:szCs w:val="24"/>
+        </w:rPr>
+        <w:t>(DONE 2/26)</w:t>
+      </w:r>
     </w:p>
     <w:p>
       <w:pPr>
@@ -1569,6 +1681,14 @@
         </w:rPr>
         <w:t>Does the rover successfully detect obstacles and either avoid or stop before hitting them?</w:t>
       </w:r>
+      <w:r>
+        <w:rPr>
+          <w:rFonts w:ascii="Times New Roman" w:eastAsia="Times New Roman" w:hAnsi="Times New Roman" w:cs="Times New Roman"/>
+          <w:sz w:val="24"/>
+          <w:szCs w:val="24"/>
+        </w:rPr>
+        <w:t xml:space="preserve"> </w:t>
+      </w:r>
     </w:p>
     <w:p>
       <w:pPr>
@@ -1592,6 +1712,14 @@
         </w:rPr>
         <w:t>Can the rover drive on uneven surfaces?</w:t>
       </w:r>
+      <w:r>
+        <w:rPr>
+          <w:rFonts w:ascii="Times New Roman" w:eastAsia="Times New Roman" w:hAnsi="Times New Roman" w:cs="Times New Roman"/>
+          <w:sz w:val="24"/>
+          <w:szCs w:val="24"/>
+        </w:rPr>
+        <w:t xml:space="preserve"> </w:t>
+      </w:r>
     </w:p>
     <w:p>
       <w:pPr>
@@ -1669,6 +1797,23 @@
         </w:rPr>
         <w:t>Can the servos cause the rover to turn left/right?</w:t>
       </w:r>
+      <w:r>
+        <w:rPr>
+          <w:rFonts w:ascii="Times New Roman" w:eastAsia="Times New Roman" w:hAnsi="Times New Roman" w:cs="Times New Roman"/>
+          <w:sz w:val="24"/>
+          <w:szCs w:val="24"/>
+        </w:rPr>
+        <w:t xml:space="preserve"> </w:t>
+      </w:r>
+      <w:r>
+        <w:rPr>
+          <w:rFonts w:ascii="Times New Roman" w:eastAsia="Times New Roman" w:hAnsi="Times New Roman" w:cs="Times New Roman"/>
+          <w:color w:val="FF0000"/>
+          <w:sz w:val="24"/>
+          <w:szCs w:val="24"/>
+        </w:rPr>
+        <w:t>(DONE 2/26)</w:t>
+      </w:r>
     </w:p>
     <w:p>
       <w:pPr>
@@ -1746,6 +1891,41 @@
         </w:rPr>
         <w:t>Does the camera and model detect objects in front of the rover?</w:t>
       </w:r>
+      <w:r>
+        <w:rPr>
+          <w:rFonts w:ascii="Times New Roman" w:eastAsia="Times New Roman" w:hAnsi="Times New Roman" w:cs="Times New Roman"/>
+          <w:sz w:val="24"/>
+          <w:szCs w:val="24"/>
+        </w:rPr>
+        <w:t xml:space="preserve"> </w:t>
+      </w:r>
+      <w:r>
+        <w:rPr>
+          <w:rFonts w:ascii="Times New Roman" w:eastAsia="Times New Roman" w:hAnsi="Times New Roman" w:cs="Times New Roman"/>
+          <w:color w:val="FF0000"/>
+          <w:sz w:val="24"/>
+          <w:szCs w:val="24"/>
+        </w:rPr>
+        <w:t>(DONE 2/2</w:t>
+      </w:r>
+      <w:r>
+        <w:rPr>
+          <w:rFonts w:ascii="Times New Roman" w:eastAsia="Times New Roman" w:hAnsi="Times New Roman" w:cs="Times New Roman"/>
+          <w:color w:val="FF0000"/>
+          <w:sz w:val="24"/>
+          <w:szCs w:val="24"/>
+        </w:rPr>
+        <w:t>5</w:t>
+      </w:r>
+      <w:r>
+        <w:rPr>
+          <w:rFonts w:ascii="Times New Roman" w:eastAsia="Times New Roman" w:hAnsi="Times New Roman" w:cs="Times New Roman"/>
+          <w:color w:val="FF0000"/>
+          <w:sz w:val="24"/>
+          <w:szCs w:val="24"/>
+        </w:rPr>
+        <w:t>)</w:t>
+      </w:r>
     </w:p>
     <w:p>
       <w:pPr>
@@ -1769,6 +1949,41 @@
         </w:rPr>
         <w:t>Does the camera and model detect objects to the left/right peripherals of the rover?</w:t>
       </w:r>
+      <w:r>
+        <w:rPr>
+          <w:rFonts w:ascii="Times New Roman" w:eastAsia="Times New Roman" w:hAnsi="Times New Roman" w:cs="Times New Roman"/>
+          <w:sz w:val="24"/>
+          <w:szCs w:val="24"/>
+        </w:rPr>
+        <w:t xml:space="preserve"> </w:t>
+      </w:r>
+      <w:r>
+        <w:rPr>
+          <w:rFonts w:ascii="Times New Roman" w:eastAsia="Times New Roman" w:hAnsi="Times New Roman" w:cs="Times New Roman"/>
+          <w:color w:val="FF0000"/>
+          <w:sz w:val="24"/>
+          <w:szCs w:val="24"/>
+        </w:rPr>
+        <w:t>(DONE 2/2</w:t>
+      </w:r>
+      <w:r>
+        <w:rPr>
+          <w:rFonts w:ascii="Times New Roman" w:eastAsia="Times New Roman" w:hAnsi="Times New Roman" w:cs="Times New Roman"/>
+          <w:color w:val="FF0000"/>
+          <w:sz w:val="24"/>
+          <w:szCs w:val="24"/>
+        </w:rPr>
+        <w:t>5</w:t>
+      </w:r>
+      <w:r>
+        <w:rPr>
+          <w:rFonts w:ascii="Times New Roman" w:eastAsia="Times New Roman" w:hAnsi="Times New Roman" w:cs="Times New Roman"/>
+          <w:color w:val="FF0000"/>
+          <w:sz w:val="24"/>
+          <w:szCs w:val="24"/>
+        </w:rPr>
+        <w:t>)</w:t>
+      </w:r>
     </w:p>
     <w:p>
       <w:pPr>
@@ -2060,6 +2275,41 @@
         </w:rPr>
         <w:t>Create 2 rocker-bogie suspension systems</w:t>
       </w:r>
+      <w:r>
+        <w:rPr>
+          <w:rFonts w:ascii="Times New Roman" w:eastAsia="Times New Roman" w:hAnsi="Times New Roman" w:cs="Times New Roman"/>
+          <w:sz w:val="24"/>
+          <w:szCs w:val="24"/>
+        </w:rPr>
+        <w:t xml:space="preserve"> </w:t>
+      </w:r>
+      <w:r>
+        <w:rPr>
+          <w:rFonts w:ascii="Times New Roman" w:eastAsia="Times New Roman" w:hAnsi="Times New Roman" w:cs="Times New Roman"/>
+          <w:color w:val="FF0000"/>
+          <w:sz w:val="24"/>
+          <w:szCs w:val="24"/>
+        </w:rPr>
+        <w:t>(DONE 2/2</w:t>
+      </w:r>
+      <w:r>
+        <w:rPr>
+          <w:rFonts w:ascii="Times New Roman" w:eastAsia="Times New Roman" w:hAnsi="Times New Roman" w:cs="Times New Roman"/>
+          <w:color w:val="FF0000"/>
+          <w:sz w:val="24"/>
+          <w:szCs w:val="24"/>
+        </w:rPr>
+        <w:t>2</w:t>
+      </w:r>
+      <w:r>
+        <w:rPr>
+          <w:rFonts w:ascii="Times New Roman" w:eastAsia="Times New Roman" w:hAnsi="Times New Roman" w:cs="Times New Roman"/>
+          <w:color w:val="FF0000"/>
+          <w:sz w:val="24"/>
+          <w:szCs w:val="24"/>
+        </w:rPr>
+        <w:t>)</w:t>
+      </w:r>
     </w:p>
     <w:p>
       <w:pPr>
@@ -2083,6 +2333,41 @@
         </w:rPr>
         <w:t>Connect to microcontroller to test control</w:t>
       </w:r>
+      <w:r>
+        <w:rPr>
+          <w:rFonts w:ascii="Times New Roman" w:eastAsia="Times New Roman" w:hAnsi="Times New Roman" w:cs="Times New Roman"/>
+          <w:sz w:val="24"/>
+          <w:szCs w:val="24"/>
+        </w:rPr>
+        <w:t xml:space="preserve"> </w:t>
+      </w:r>
+      <w:r>
+        <w:rPr>
+          <w:rFonts w:ascii="Times New Roman" w:eastAsia="Times New Roman" w:hAnsi="Times New Roman" w:cs="Times New Roman"/>
+          <w:color w:val="FF0000"/>
+          <w:sz w:val="24"/>
+          <w:szCs w:val="24"/>
+        </w:rPr>
+        <w:t>(DONE 2/2</w:t>
+      </w:r>
+      <w:r>
+        <w:rPr>
+          <w:rFonts w:ascii="Times New Roman" w:eastAsia="Times New Roman" w:hAnsi="Times New Roman" w:cs="Times New Roman"/>
+          <w:color w:val="FF0000"/>
+          <w:sz w:val="24"/>
+          <w:szCs w:val="24"/>
+        </w:rPr>
+        <w:t>4</w:t>
+      </w:r>
+      <w:r>
+        <w:rPr>
+          <w:rFonts w:ascii="Times New Roman" w:eastAsia="Times New Roman" w:hAnsi="Times New Roman" w:cs="Times New Roman"/>
+          <w:color w:val="FF0000"/>
+          <w:sz w:val="24"/>
+          <w:szCs w:val="24"/>
+        </w:rPr>
+        <w:t>)</w:t>
+      </w:r>
     </w:p>
     <w:p>
       <w:pPr>
@@ -2104,7 +2389,52 @@
           <w:sz w:val="24"/>
           <w:szCs w:val="24"/>
         </w:rPr>
+        <w:lastRenderedPageBreak/>
         <w:t>Test DC motors, servos, and full suspensions systems individually then as a system</w:t>
+      </w:r>
+      <w:r>
+        <w:rPr>
+          <w:rFonts w:ascii="Times New Roman" w:eastAsia="Times New Roman" w:hAnsi="Times New Roman" w:cs="Times New Roman"/>
+          <w:sz w:val="24"/>
+          <w:szCs w:val="24"/>
+        </w:rPr>
+        <w:t xml:space="preserve"> </w:t>
+      </w:r>
+      <w:r>
+        <w:rPr>
+          <w:rFonts w:ascii="Times New Roman" w:eastAsia="Times New Roman" w:hAnsi="Times New Roman" w:cs="Times New Roman"/>
+          <w:color w:val="FF0000"/>
+          <w:sz w:val="24"/>
+          <w:szCs w:val="24"/>
+        </w:rPr>
+        <w:t>(DONE 2/2</w:t>
+      </w:r>
+      <w:r>
+        <w:rPr>
+          <w:rFonts w:ascii="Times New Roman" w:eastAsia="Times New Roman" w:hAnsi="Times New Roman" w:cs="Times New Roman"/>
+          <w:color w:val="FF0000"/>
+          <w:sz w:val="24"/>
+          <w:szCs w:val="24"/>
+        </w:rPr>
+        <w:t>2</w:t>
+      </w:r>
+      <w:r>
+        <w:rPr>
+          <w:rFonts w:ascii="Times New Roman" w:eastAsia="Times New Roman" w:hAnsi="Times New Roman" w:cs="Times New Roman"/>
+          <w:color w:val="FF0000"/>
+          <w:sz w:val="24"/>
+          <w:szCs w:val="24"/>
+        </w:rPr>
+        <w:t>-2/24</w:t>
+      </w:r>
+      <w:r>
+        <w:rPr>
+          <w:rFonts w:ascii="Times New Roman" w:eastAsia="Times New Roman" w:hAnsi="Times New Roman" w:cs="Times New Roman"/>
+          <w:color w:val="FF0000"/>
+          <w:sz w:val="24"/>
+          <w:szCs w:val="24"/>
+        </w:rPr>
+        <w:t>)</w:t>
       </w:r>
     </w:p>
     <w:p>
@@ -2127,7 +2457,6 @@
           <w:sz w:val="24"/>
           <w:szCs w:val="24"/>
         </w:rPr>
-        <w:lastRenderedPageBreak/>
         <w:t>Setup interface to drive motors based on shared commands from ESP32 S3 Camera</w:t>
       </w:r>
     </w:p>
@@ -2176,6 +2505,59 @@
         </w:rPr>
         <w:t>Develop object detection with ESP32 S3 Camera</w:t>
       </w:r>
+      <w:r>
+        <w:rPr>
+          <w:rFonts w:ascii="Times New Roman" w:eastAsia="Times New Roman" w:hAnsi="Times New Roman" w:cs="Times New Roman"/>
+          <w:sz w:val="24"/>
+          <w:szCs w:val="24"/>
+        </w:rPr>
+        <w:t xml:space="preserve"> </w:t>
+      </w:r>
+      <w:r>
+        <w:rPr>
+          <w:rFonts w:ascii="Times New Roman" w:eastAsia="Times New Roman" w:hAnsi="Times New Roman" w:cs="Times New Roman"/>
+          <w:color w:val="FF0000"/>
+          <w:sz w:val="24"/>
+          <w:szCs w:val="24"/>
+        </w:rPr>
+        <w:t xml:space="preserve">(DONE </w:t>
+      </w:r>
+      <w:r>
+        <w:rPr>
+          <w:rFonts w:ascii="Times New Roman" w:eastAsia="Times New Roman" w:hAnsi="Times New Roman" w:cs="Times New Roman"/>
+          <w:color w:val="FF0000"/>
+          <w:sz w:val="24"/>
+          <w:szCs w:val="24"/>
+        </w:rPr>
+        <w:t>2/22-</w:t>
+      </w:r>
+      <w:r>
+        <w:rPr>
+          <w:rFonts w:ascii="Times New Roman" w:eastAsia="Times New Roman" w:hAnsi="Times New Roman" w:cs="Times New Roman"/>
+          <w:color w:val="FF0000"/>
+          <w:sz w:val="24"/>
+          <w:szCs w:val="24"/>
+        </w:rPr>
+        <w:t>2/2</w:t>
+      </w:r>
+      <w:r>
+        <w:rPr>
+          <w:rFonts w:ascii="Times New Roman" w:eastAsia="Times New Roman" w:hAnsi="Times New Roman" w:cs="Times New Roman"/>
+          <w:color w:val="FF0000"/>
+          <w:sz w:val="24"/>
+          <w:szCs w:val="24"/>
+        </w:rPr>
+        <w:t>6</w:t>
+      </w:r>
+      <w:r>
+        <w:rPr>
+          <w:rFonts w:ascii="Times New Roman" w:eastAsia="Times New Roman" w:hAnsi="Times New Roman" w:cs="Times New Roman"/>
+          <w:color w:val="FF0000"/>
+          <w:sz w:val="24"/>
+          <w:szCs w:val="24"/>
+        </w:rPr>
+        <w:t>)</w:t>
+      </w:r>
     </w:p>
     <w:p>
       <w:pPr>
@@ -2199,31 +2581,29 @@
         </w:rPr>
         <w:t xml:space="preserve">Send detection results from </w:t>
       </w:r>
-      <w:proofErr w:type="gramStart"/>
-      <w:r>
-        <w:rPr>
-          <w:rFonts w:ascii="Times New Roman" w:eastAsia="Times New Roman" w:hAnsi="Times New Roman" w:cs="Times New Roman"/>
-          <w:sz w:val="24"/>
-          <w:szCs w:val="24"/>
-        </w:rPr>
-        <w:t xml:space="preserve">ESP32 to </w:t>
-      </w:r>
-      <w:r>
-        <w:rPr>
-          <w:rFonts w:ascii="Times New Roman" w:eastAsia="Times New Roman" w:hAnsi="Times New Roman" w:cs="Times New Roman"/>
-          <w:sz w:val="24"/>
-          <w:szCs w:val="24"/>
-        </w:rPr>
-        <w:t>ESP32</w:t>
-      </w:r>
-      <w:proofErr w:type="gramEnd"/>
-      <w:r>
-        <w:rPr>
-          <w:rFonts w:ascii="Times New Roman" w:eastAsia="Times New Roman" w:hAnsi="Times New Roman" w:cs="Times New Roman"/>
-          <w:sz w:val="24"/>
-          <w:szCs w:val="24"/>
-        </w:rPr>
-        <w:t xml:space="preserve"> ESP</w:t>
+      <w:r>
+        <w:rPr>
+          <w:rFonts w:ascii="Times New Roman" w:eastAsia="Times New Roman" w:hAnsi="Times New Roman" w:cs="Times New Roman"/>
+          <w:sz w:val="24"/>
+          <w:szCs w:val="24"/>
+        </w:rPr>
+        <w:t xml:space="preserve">XIAOS3 Cam </w:t>
+      </w:r>
+      <w:r>
+        <w:rPr>
+          <w:rFonts w:ascii="Times New Roman" w:eastAsia="Times New Roman" w:hAnsi="Times New Roman" w:cs="Times New Roman"/>
+          <w:sz w:val="24"/>
+          <w:szCs w:val="24"/>
+        </w:rPr>
+        <w:t xml:space="preserve">to </w:t>
+      </w:r>
+      <w:r>
+        <w:rPr>
+          <w:rFonts w:ascii="Times New Roman" w:eastAsia="Times New Roman" w:hAnsi="Times New Roman" w:cs="Times New Roman"/>
+          <w:sz w:val="24"/>
+          <w:szCs w:val="24"/>
+        </w:rPr>
+        <w:t>ESP32 ESP</w:t>
       </w:r>
       <w:r>
         <w:rPr>
@@ -2247,7 +2627,15 @@
           <w:sz w:val="24"/>
           <w:szCs w:val="24"/>
         </w:rPr>
-        <w:t xml:space="preserve"> microcontroller over USART comms</w:t>
+        <w:t xml:space="preserve"> microcontroller</w:t>
+      </w:r>
+      <w:r>
+        <w:rPr>
+          <w:rFonts w:ascii="Times New Roman" w:eastAsia="Times New Roman" w:hAnsi="Times New Roman" w:cs="Times New Roman"/>
+          <w:sz w:val="24"/>
+          <w:szCs w:val="24"/>
+        </w:rPr>
+        <w:t xml:space="preserve"> over https</w:t>
       </w:r>
       <w:r>
         <w:rPr>
@@ -2283,6 +2671,15 @@
           <w:szCs w:val="24"/>
         </w:rPr>
         <w:t xml:space="preserve"> on 2/22/25</w:t>
+      </w:r>
+      <w:r>
+        <w:rPr>
+          <w:rFonts w:ascii="Times New Roman" w:eastAsia="Times New Roman" w:hAnsi="Times New Roman" w:cs="Times New Roman"/>
+          <w:color w:val="FF0000"/>
+          <w:sz w:val="24"/>
+          <w:szCs w:val="24"/>
+        </w:rPr>
+        <w:t>, Changed from USART to wireless due to camera already calling LLM API(2/26/25)</w:t>
       </w:r>
     </w:p>
     <w:p>
@@ -2307,6 +2704,41 @@
         </w:rPr>
         <w:t xml:space="preserve">Test detection of different objects, conditions, and distances </w:t>
       </w:r>
+      <w:r>
+        <w:rPr>
+          <w:rFonts w:ascii="Times New Roman" w:eastAsia="Times New Roman" w:hAnsi="Times New Roman" w:cs="Times New Roman"/>
+          <w:sz w:val="24"/>
+          <w:szCs w:val="24"/>
+        </w:rPr>
+        <w:t xml:space="preserve"> </w:t>
+      </w:r>
+      <w:r>
+        <w:rPr>
+          <w:rFonts w:ascii="Times New Roman" w:eastAsia="Times New Roman" w:hAnsi="Times New Roman" w:cs="Times New Roman"/>
+          <w:color w:val="FF0000"/>
+          <w:sz w:val="24"/>
+          <w:szCs w:val="24"/>
+        </w:rPr>
+        <w:t>(DONE 2/2</w:t>
+      </w:r>
+      <w:r>
+        <w:rPr>
+          <w:rFonts w:ascii="Times New Roman" w:eastAsia="Times New Roman" w:hAnsi="Times New Roman" w:cs="Times New Roman"/>
+          <w:color w:val="FF0000"/>
+          <w:sz w:val="24"/>
+          <w:szCs w:val="24"/>
+        </w:rPr>
+        <w:t>6</w:t>
+      </w:r>
+      <w:r>
+        <w:rPr>
+          <w:rFonts w:ascii="Times New Roman" w:eastAsia="Times New Roman" w:hAnsi="Times New Roman" w:cs="Times New Roman"/>
+          <w:color w:val="FF0000"/>
+          <w:sz w:val="24"/>
+          <w:szCs w:val="24"/>
+        </w:rPr>
+        <w:t>)</w:t>
+      </w:r>
     </w:p>
     <w:p>
       <w:pPr>
@@ -2374,25 +2806,7 @@
           <w:sz w:val="24"/>
           <w:szCs w:val="24"/>
         </w:rPr>
-        <w:t>ON/</w:t>
-      </w:r>
-      <w:proofErr w:type="gramStart"/>
-      <w:r>
-        <w:rPr>
-          <w:rFonts w:ascii="Times New Roman" w:eastAsia="Times New Roman" w:hAnsi="Times New Roman" w:cs="Times New Roman"/>
-          <w:sz w:val="24"/>
-          <w:szCs w:val="24"/>
-        </w:rPr>
-        <w:t>OFF/start</w:t>
-      </w:r>
-      <w:proofErr w:type="gramEnd"/>
-      <w:r>
-        <w:rPr>
-          <w:rFonts w:ascii="Times New Roman" w:eastAsia="Times New Roman" w:hAnsi="Times New Roman" w:cs="Times New Roman"/>
-          <w:sz w:val="24"/>
-          <w:szCs w:val="24"/>
-        </w:rPr>
-        <w:t>/stop/left/right commands from motor control system interface</w:t>
+        <w:t>ON/OFF/start/stop/left/right commands from motor control system interface</w:t>
       </w:r>
     </w:p>
     <w:p>
@@ -2432,23 +2846,13 @@
           <w:szCs w:val="24"/>
         </w:rPr>
       </w:pPr>
-      <w:proofErr w:type="gramStart"/>
-      <w:r>
-        <w:rPr>
-          <w:rFonts w:ascii="Times New Roman" w:eastAsia="Times New Roman" w:hAnsi="Times New Roman" w:cs="Times New Roman"/>
-          <w:sz w:val="24"/>
-          <w:szCs w:val="24"/>
-        </w:rPr>
-        <w:t>Setup</w:t>
-      </w:r>
-      <w:proofErr w:type="gramEnd"/>
-      <w:r>
-        <w:rPr>
-          <w:rFonts w:ascii="Times New Roman" w:eastAsia="Times New Roman" w:hAnsi="Times New Roman" w:cs="Times New Roman"/>
-          <w:sz w:val="24"/>
-          <w:szCs w:val="24"/>
-        </w:rPr>
-        <w:t xml:space="preserve"> ultrasonic sensors as an emergency stop</w:t>
+      <w:r>
+        <w:rPr>
+          <w:rFonts w:ascii="Times New Roman" w:eastAsia="Times New Roman" w:hAnsi="Times New Roman" w:cs="Times New Roman"/>
+          <w:sz w:val="24"/>
+          <w:szCs w:val="24"/>
+        </w:rPr>
+        <w:t>Setup ultrasonic sensors as an emergency stop</w:t>
       </w:r>
     </w:p>
     <w:p>
@@ -2676,69 +3080,60 @@
           <w:sz w:val="24"/>
           <w:szCs w:val="24"/>
         </w:rPr>
-        <w:t xml:space="preserve">To start I plan on building out the motor control and object detection in tandem while I am waiting for a few final parts for the drive system. I plan on building up the object detection of the ESP32 cam </w:t>
-      </w:r>
-      <w:r>
-        <w:rPr>
-          <w:rFonts w:ascii="Times New Roman" w:eastAsia="Times New Roman" w:hAnsi="Times New Roman" w:cs="Times New Roman"/>
-          <w:sz w:val="24"/>
-          <w:szCs w:val="24"/>
-        </w:rPr>
-        <w:t xml:space="preserve">using the </w:t>
-      </w:r>
-      <w:proofErr w:type="gramStart"/>
-      <w:r>
-        <w:rPr>
-          <w:rFonts w:ascii="Times New Roman" w:eastAsia="Times New Roman" w:hAnsi="Times New Roman" w:cs="Times New Roman"/>
-          <w:sz w:val="24"/>
-          <w:szCs w:val="24"/>
-        </w:rPr>
-        <w:t>FOMO(</w:t>
-      </w:r>
-      <w:proofErr w:type="gramEnd"/>
-      <w:r>
-        <w:rPr>
-          <w:rFonts w:ascii="Times New Roman" w:eastAsia="Times New Roman" w:hAnsi="Times New Roman" w:cs="Times New Roman"/>
-          <w:sz w:val="24"/>
-          <w:szCs w:val="24"/>
-        </w:rPr>
-        <w:t xml:space="preserve">Faster Objects, More Objects) Object detection from Edge Impulse. If I run into </w:t>
-      </w:r>
-      <w:proofErr w:type="gramStart"/>
-      <w:r>
-        <w:rPr>
-          <w:rFonts w:ascii="Times New Roman" w:eastAsia="Times New Roman" w:hAnsi="Times New Roman" w:cs="Times New Roman"/>
-          <w:sz w:val="24"/>
-          <w:szCs w:val="24"/>
-        </w:rPr>
-        <w:t>issue</w:t>
-      </w:r>
-      <w:proofErr w:type="gramEnd"/>
-      <w:r>
-        <w:rPr>
-          <w:rFonts w:ascii="Times New Roman" w:eastAsia="Times New Roman" w:hAnsi="Times New Roman" w:cs="Times New Roman"/>
-          <w:sz w:val="24"/>
-          <w:szCs w:val="24"/>
-        </w:rPr>
-        <w:t xml:space="preserve"> with the AI model or run into walls with </w:t>
-      </w:r>
-      <w:proofErr w:type="gramStart"/>
-      <w:r>
-        <w:rPr>
-          <w:rFonts w:ascii="Times New Roman" w:eastAsia="Times New Roman" w:hAnsi="Times New Roman" w:cs="Times New Roman"/>
-          <w:sz w:val="24"/>
-          <w:szCs w:val="24"/>
-        </w:rPr>
-        <w:t>performance</w:t>
-      </w:r>
-      <w:proofErr w:type="gramEnd"/>
-      <w:r>
-        <w:rPr>
-          <w:rFonts w:ascii="Times New Roman" w:eastAsia="Times New Roman" w:hAnsi="Times New Roman" w:cs="Times New Roman"/>
-          <w:sz w:val="24"/>
-          <w:szCs w:val="24"/>
-        </w:rPr>
-        <w:t xml:space="preserve"> I will revert to classic computer vision algorithms and do some feature extractions for less precise but still working object detection. I want to first test these systems by themselves and integrate them together with the </w:t>
+        <w:t xml:space="preserve">To start I plan on building out the motor control and object detection in tandem while I am waiting for a few final parts for the drive system. I plan on building up the object detection </w:t>
+      </w:r>
+      <w:r>
+        <w:rPr>
+          <w:rFonts w:ascii="Times New Roman" w:eastAsia="Times New Roman" w:hAnsi="Times New Roman" w:cs="Times New Roman"/>
+          <w:sz w:val="24"/>
+          <w:szCs w:val="24"/>
+        </w:rPr>
+        <w:t xml:space="preserve">of the XIAOS3 Cam by connecting it to an LLM and feeding the image captured to the LLM by sending the base64 encoded version to an API. I plan on starting with Claude, and then moving over to a local open-source LLM I want to setup on my local router network, if time permits. </w:t>
+      </w:r>
+      <w:r>
+        <w:rPr>
+          <w:rFonts w:ascii="Times New Roman" w:eastAsia="Times New Roman" w:hAnsi="Times New Roman" w:cs="Times New Roman"/>
+          <w:strike/>
+          <w:color w:val="FF0000"/>
+          <w:sz w:val="24"/>
+          <w:szCs w:val="24"/>
+        </w:rPr>
+        <w:t xml:space="preserve">ESP32 cam </w:t>
+      </w:r>
+      <w:r>
+        <w:rPr>
+          <w:rFonts w:ascii="Times New Roman" w:eastAsia="Times New Roman" w:hAnsi="Times New Roman" w:cs="Times New Roman"/>
+          <w:strike/>
+          <w:color w:val="FF0000"/>
+          <w:sz w:val="24"/>
+          <w:szCs w:val="24"/>
+        </w:rPr>
+        <w:t>using the FOMO(Faster Objects, More Objects) Object detection from Edge Impulse. If I run into issue with the AI model or run into walls with performance I will revert to classic computer vision algorithms and do some feature extractions for less precise but still working object detection.</w:t>
+      </w:r>
+      <w:r>
+        <w:rPr>
+          <w:rFonts w:ascii="Times New Roman" w:eastAsia="Times New Roman" w:hAnsi="Times New Roman" w:cs="Times New Roman"/>
+          <w:sz w:val="24"/>
+          <w:szCs w:val="24"/>
+        </w:rPr>
+        <w:t xml:space="preserve"> </w:t>
+      </w:r>
+      <w:r>
+        <w:rPr>
+          <w:rFonts w:ascii="Times New Roman" w:eastAsia="Times New Roman" w:hAnsi="Times New Roman" w:cs="Times New Roman"/>
+          <w:color w:val="FF0000"/>
+          <w:sz w:val="24"/>
+          <w:szCs w:val="24"/>
+        </w:rPr>
+        <w:t>(Changed 2/26/2025)</w:t>
+      </w:r>
+      <w:r>
+        <w:rPr>
+          <w:rFonts w:ascii="Times New Roman" w:eastAsia="Times New Roman" w:hAnsi="Times New Roman" w:cs="Times New Roman"/>
+          <w:sz w:val="24"/>
+          <w:szCs w:val="24"/>
+        </w:rPr>
+        <w:t xml:space="preserve"> I want to first test these systems by themselves and integrate them together with the </w:t>
       </w:r>
       <w:r>
         <w:rPr>
@@ -2754,16 +3149,7 @@
           <w:sz w:val="24"/>
           <w:szCs w:val="24"/>
         </w:rPr>
-        <w:t>-</w:t>
-      </w:r>
-      <w:proofErr w:type="gramStart"/>
-      <w:r>
-        <w:rPr>
-          <w:rFonts w:ascii="Times New Roman" w:eastAsia="Times New Roman" w:hAnsi="Times New Roman" w:cs="Times New Roman"/>
-          <w:sz w:val="24"/>
-          <w:szCs w:val="24"/>
-        </w:rPr>
-        <w:t>S</w:t>
+        <w:t>-S</w:t>
       </w:r>
       <w:r>
         <w:rPr>
@@ -2774,7 +3160,6 @@
         </w:rPr>
         <w:t>(</w:t>
       </w:r>
-      <w:proofErr w:type="gramEnd"/>
       <w:r>
         <w:rPr>
           <w:rFonts w:ascii="Times New Roman" w:eastAsia="Times New Roman" w:hAnsi="Times New Roman" w:cs="Times New Roman"/>
@@ -2800,24 +3185,58 @@
           <w:sz w:val="24"/>
           <w:szCs w:val="24"/>
         </w:rPr>
-        <w:t xml:space="preserve"> on 2/22/25</w:t>
-      </w:r>
-      <w:r>
-        <w:rPr>
-          <w:rFonts w:ascii="Times New Roman" w:eastAsia="Times New Roman" w:hAnsi="Times New Roman" w:cs="Times New Roman"/>
+        <w:t xml:space="preserve"> on 2/22/25)</w:t>
+      </w:r>
+      <w:r>
+        <w:rPr>
+          <w:rFonts w:ascii="Times New Roman" w:eastAsia="Times New Roman" w:hAnsi="Times New Roman" w:cs="Times New Roman"/>
+          <w:sz w:val="24"/>
+          <w:szCs w:val="24"/>
+        </w:rPr>
+        <w:t xml:space="preserve">. Once I have this to a working state, I plan on moving to communication between the boards using </w:t>
+      </w:r>
+      <w:r>
+        <w:rPr>
+          <w:rFonts w:ascii="Times New Roman" w:eastAsia="Times New Roman" w:hAnsi="Times New Roman" w:cs="Times New Roman"/>
+          <w:strike/>
           <w:color w:val="FF0000"/>
           <w:sz w:val="24"/>
           <w:szCs w:val="24"/>
         </w:rPr>
-        <w:t>)</w:t>
-      </w:r>
-      <w:r>
-        <w:rPr>
-          <w:rFonts w:ascii="Times New Roman" w:eastAsia="Times New Roman" w:hAnsi="Times New Roman" w:cs="Times New Roman"/>
-          <w:sz w:val="24"/>
-          <w:szCs w:val="24"/>
-        </w:rPr>
-        <w:t xml:space="preserve">. Once I have this to a working state, I plan on moving to communication between the boards using USART while modeling the hopper trailer. I am going to build a basic communication interface that consists of basic commands dependent on object detection results and where they are in the image. I will do various system tests and integration tests to ensure everything is working individually and together. Afterwards, I plan on integrating the ultra-sonic sensors for emergency stops and finishing up the design/build of the rover chassis. Once I finish these parts I will test out the rover on its own and attach the 3 tow hitches to connect to the hopper trailer. Then finally finish building the hopper and test out full system integration. </w:t>
+        <w:t>USART</w:t>
+      </w:r>
+      <w:r>
+        <w:rPr>
+          <w:rFonts w:ascii="Times New Roman" w:eastAsia="Times New Roman" w:hAnsi="Times New Roman" w:cs="Times New Roman"/>
+          <w:sz w:val="24"/>
+          <w:szCs w:val="24"/>
+        </w:rPr>
+        <w:t xml:space="preserve"> </w:t>
+      </w:r>
+      <w:r>
+        <w:rPr>
+          <w:rFonts w:ascii="Times New Roman" w:eastAsia="Times New Roman" w:hAnsi="Times New Roman" w:cs="Times New Roman"/>
+          <w:sz w:val="24"/>
+          <w:szCs w:val="24"/>
+        </w:rPr>
+        <w:t xml:space="preserve">HTTPS </w:t>
+      </w:r>
+      <w:r>
+        <w:rPr>
+          <w:rFonts w:ascii="Times New Roman" w:eastAsia="Times New Roman" w:hAnsi="Times New Roman" w:cs="Times New Roman"/>
+          <w:sz w:val="24"/>
+          <w:szCs w:val="24"/>
+        </w:rPr>
+        <w:t xml:space="preserve">while modeling the hopper trailer. I am going to build a basic communication interface that consists of basic commands dependent on object detection results and where they are in the image. I will do various system tests and integration tests to ensure </w:t>
+      </w:r>
+      <w:r>
+        <w:rPr>
+          <w:rFonts w:ascii="Times New Roman" w:eastAsia="Times New Roman" w:hAnsi="Times New Roman" w:cs="Times New Roman"/>
+          <w:sz w:val="24"/>
+          <w:szCs w:val="24"/>
+        </w:rPr>
+        <w:lastRenderedPageBreak/>
+        <w:t xml:space="preserve">everything is working individually and together. Afterwards, I plan on integrating the ultra-sonic sensors for emergency stops and finishing up the design/build of the rover chassis. Once I finish these parts I will test out the rover on its own and attach the 3 tow hitches to connect to the hopper trailer. Then finally finish building the hopper and test out full system integration. </w:t>
       </w:r>
     </w:p>
     <w:p>
@@ -2847,7 +3266,6 @@
           <w:sz w:val="36"/>
           <w:szCs w:val="36"/>
         </w:rPr>
-        <w:lastRenderedPageBreak/>
         <w:t xml:space="preserve">Description of Design Prototype </w:t>
       </w:r>
     </w:p>
@@ -2856,6 +3274,28 @@
         <w:spacing w:before="120"/>
         <w:rPr>
           <w:rFonts w:ascii="Times New Roman" w:eastAsia="Times New Roman" w:hAnsi="Times New Roman" w:cs="Times New Roman"/>
+          <w:b/>
+          <w:bCs/>
+          <w:sz w:val="24"/>
+          <w:szCs w:val="24"/>
+        </w:rPr>
+      </w:pPr>
+      <w:r>
+        <w:rPr>
+          <w:rFonts w:ascii="Times New Roman" w:eastAsia="Times New Roman" w:hAnsi="Times New Roman" w:cs="Times New Roman"/>
+          <w:b/>
+          <w:bCs/>
+          <w:sz w:val="24"/>
+          <w:szCs w:val="24"/>
+        </w:rPr>
+        <w:t>Overview</w:t>
+      </w:r>
+    </w:p>
+    <w:p>
+      <w:pPr>
+        <w:spacing w:before="120"/>
+        <w:rPr>
+          <w:rFonts w:ascii="Times New Roman" w:eastAsia="Times New Roman" w:hAnsi="Times New Roman" w:cs="Times New Roman"/>
           <w:sz w:val="24"/>
           <w:szCs w:val="24"/>
         </w:rPr>
@@ -2950,32 +3390,67 @@
           <w:sz w:val="24"/>
           <w:szCs w:val="24"/>
         </w:rPr>
-        <w:t xml:space="preserve"> on 2/22/25</w:t>
-      </w:r>
-      <w:r>
-        <w:rPr>
-          <w:rFonts w:ascii="Times New Roman" w:eastAsia="Times New Roman" w:hAnsi="Times New Roman" w:cs="Times New Roman"/>
+        <w:t xml:space="preserve"> on 2/22/25) </w:t>
+      </w:r>
+      <w:r>
+        <w:rPr>
+          <w:rFonts w:ascii="Times New Roman" w:eastAsia="Times New Roman" w:hAnsi="Times New Roman" w:cs="Times New Roman"/>
+          <w:sz w:val="24"/>
+          <w:szCs w:val="24"/>
+        </w:rPr>
+        <w:t xml:space="preserve">microcontroller </w:t>
+      </w:r>
+      <w:r>
+        <w:rPr>
+          <w:rFonts w:ascii="Times New Roman" w:eastAsia="Times New Roman" w:hAnsi="Times New Roman" w:cs="Times New Roman"/>
+          <w:strike/>
           <w:color w:val="FF0000"/>
           <w:sz w:val="24"/>
           <w:szCs w:val="24"/>
         </w:rPr>
-        <w:t xml:space="preserve">) </w:t>
-      </w:r>
-      <w:r>
-        <w:rPr>
-          <w:rFonts w:ascii="Times New Roman" w:eastAsia="Times New Roman" w:hAnsi="Times New Roman" w:cs="Times New Roman"/>
-          <w:sz w:val="24"/>
-          <w:szCs w:val="24"/>
-        </w:rPr>
-        <w:t>microcontroller connected through USART to a</w:t>
-      </w:r>
-      <w:r>
-        <w:rPr>
-          <w:rFonts w:ascii="Times New Roman" w:eastAsia="Times New Roman" w:hAnsi="Times New Roman" w:cs="Times New Roman"/>
-          <w:sz w:val="24"/>
-          <w:szCs w:val="24"/>
-        </w:rPr>
-        <w:t xml:space="preserve"> ESP32 S3 Camera module</w:t>
+        <w:t>connected through USART</w:t>
+      </w:r>
+      <w:r>
+        <w:rPr>
+          <w:rFonts w:ascii="Times New Roman" w:eastAsia="Times New Roman" w:hAnsi="Times New Roman" w:cs="Times New Roman"/>
+          <w:color w:val="FF0000"/>
+          <w:sz w:val="24"/>
+          <w:szCs w:val="24"/>
+        </w:rPr>
+        <w:t>(Changed on 2/26/2025)</w:t>
+      </w:r>
+      <w:r>
+        <w:rPr>
+          <w:rFonts w:ascii="Times New Roman" w:eastAsia="Times New Roman" w:hAnsi="Times New Roman" w:cs="Times New Roman"/>
+          <w:color w:val="FF0000"/>
+          <w:sz w:val="24"/>
+          <w:szCs w:val="24"/>
+        </w:rPr>
+        <w:t xml:space="preserve"> </w:t>
+      </w:r>
+      <w:r>
+        <w:rPr>
+          <w:rFonts w:ascii="Times New Roman" w:eastAsia="Times New Roman" w:hAnsi="Times New Roman" w:cs="Times New Roman"/>
+          <w:sz w:val="24"/>
+          <w:szCs w:val="24"/>
+        </w:rPr>
+        <w:t xml:space="preserve">which will pull commands from the </w:t>
+      </w:r>
+      <w:r>
+        <w:rPr>
+          <w:rFonts w:ascii="Times New Roman" w:eastAsia="Times New Roman" w:hAnsi="Times New Roman" w:cs="Times New Roman"/>
+          <w:sz w:val="24"/>
+          <w:szCs w:val="24"/>
+        </w:rPr>
+        <w:t>ESP32 S3 Camera module</w:t>
+      </w:r>
+      <w:r>
+        <w:rPr>
+          <w:rFonts w:ascii="Times New Roman" w:eastAsia="Times New Roman" w:hAnsi="Times New Roman" w:cs="Times New Roman"/>
+          <w:sz w:val="24"/>
+          <w:szCs w:val="24"/>
+        </w:rPr>
+        <w:t xml:space="preserve"> based on image detection from an LLM</w:t>
       </w:r>
       <w:r>
         <w:rPr>
@@ -3023,7 +3498,23 @@
           <w:sz w:val="24"/>
           <w:szCs w:val="24"/>
         </w:rPr>
-        <w:t xml:space="preserve"> microcontroller will use 2 </w:t>
+        <w:t xml:space="preserve"> microcontroller will use </w:t>
+      </w:r>
+      <w:r>
+        <w:rPr>
+          <w:rFonts w:ascii="Times New Roman" w:eastAsia="Times New Roman" w:hAnsi="Times New Roman" w:cs="Times New Roman"/>
+          <w:sz w:val="24"/>
+          <w:szCs w:val="24"/>
+        </w:rPr>
+        <w:t>3</w:t>
+      </w:r>
+      <w:r>
+        <w:rPr>
+          <w:rFonts w:ascii="Times New Roman" w:eastAsia="Times New Roman" w:hAnsi="Times New Roman" w:cs="Times New Roman"/>
+          <w:sz w:val="24"/>
+          <w:szCs w:val="24"/>
+        </w:rPr>
+        <w:t xml:space="preserve"> </w:t>
       </w:r>
       <w:r>
         <w:rPr>
@@ -3039,7 +3530,23 @@
           <w:sz w:val="24"/>
           <w:szCs w:val="24"/>
         </w:rPr>
-        <w:t xml:space="preserve"> Motor Drivers to power the DC motors that will drive the wheels. For turning 4 servo motors are mounted on the front and back wheels which will be connected to the Teensy4.1 powered using pulse width modulation on Left/Right commands. The DC motors will be powered ON/OFF/Forward/Backwards depending on commands from the ESP32 Camera. As a backup object detection system there will also be an ultrasonic sensor used for emergency object detection in case that the camera goes offline or misses something. As stated earlier the mechanical design of the rovers rocker-bogie suspension system was predesigned but I only plan on using the suspension and will be using a custom chassis and slightly different electronics. </w:t>
+        <w:t xml:space="preserve"> Motor Drivers to power the DC motors that will drive the wheels. For turning 4 servo motors are mounted on the front and back wheels which will be connected to the </w:t>
+      </w:r>
+      <w:r>
+        <w:rPr>
+          <w:rFonts w:ascii="Times New Roman" w:eastAsia="Times New Roman" w:hAnsi="Times New Roman" w:cs="Times New Roman"/>
+          <w:sz w:val="24"/>
+          <w:szCs w:val="24"/>
+        </w:rPr>
+        <w:t xml:space="preserve">ESP32 Dev Board </w:t>
+      </w:r>
+      <w:r>
+        <w:rPr>
+          <w:rFonts w:ascii="Times New Roman" w:eastAsia="Times New Roman" w:hAnsi="Times New Roman" w:cs="Times New Roman"/>
+          <w:sz w:val="24"/>
+          <w:szCs w:val="24"/>
+        </w:rPr>
+        <w:t xml:space="preserve">powered using pulse width modulation on Left/Right commands. The DC motors will be powered ON/OFF/Forward/Backwards depending on commands from the ESP32 Camera. As a backup object detection system there will also be an ultrasonic sensor used for emergency object detection in case that the camera goes offline or misses something. As stated earlier the mechanical design of the rovers rocker-bogie suspension system was predesigned but I only plan on using the suspension and will be using a custom chassis and slightly different electronics. </w:t>
       </w:r>
       <w:r>
         <w:rPr>
@@ -3048,25 +3555,15 @@
           <w:szCs w:val="24"/>
         </w:rPr>
         <w:br/>
-        <w:t xml:space="preserve">As for the Hopper trailer, this will be </w:t>
-      </w:r>
-      <w:proofErr w:type="gramStart"/>
-      <w:r>
-        <w:rPr>
-          <w:rFonts w:ascii="Times New Roman" w:eastAsia="Times New Roman" w:hAnsi="Times New Roman" w:cs="Times New Roman"/>
-          <w:sz w:val="24"/>
-          <w:szCs w:val="24"/>
-        </w:rPr>
-        <w:t>3D printed</w:t>
-      </w:r>
-      <w:proofErr w:type="gramEnd"/>
-      <w:r>
-        <w:rPr>
-          <w:rFonts w:ascii="Times New Roman" w:eastAsia="Times New Roman" w:hAnsi="Times New Roman" w:cs="Times New Roman"/>
-          <w:sz w:val="24"/>
-          <w:szCs w:val="24"/>
-        </w:rPr>
-        <w:t xml:space="preserve"> and contain no electronics. It will consist of a hopper module that feeds the fertilizer/seed to a trap door which is opened/closed based on a spring which will be connected to the rover so that upon it moving the trap door will open/close.</w:t>
+        <w:t>As for the Hopper trailer, this will be 3D printed and contain no electronics. It will consist of a hopper module that feeds the fertilizer/seed to a trap door which is opened/closed based on a spring which will be connected to the rover so that upon it moving the trap door will open/close.</w:t>
+      </w:r>
+      <w:r>
+        <w:rPr>
+          <w:rFonts w:ascii="Times New Roman" w:eastAsia="Times New Roman" w:hAnsi="Times New Roman" w:cs="Times New Roman"/>
+          <w:sz w:val="24"/>
+          <w:szCs w:val="24"/>
+        </w:rPr>
+        <w:t xml:space="preserve"> </w:t>
       </w:r>
     </w:p>
     <w:p>
@@ -3081,6 +3578,7 @@
           <w:sz w:val="24"/>
           <w:szCs w:val="24"/>
         </w:rPr>
+        <w:lastRenderedPageBreak/>
         <w:drawing>
           <wp:inline distT="0" distB="0" distL="0" distR="0" wp14:anchorId="27C5C2D1" wp14:editId="2A20E198">
             <wp:extent cx="5934075" cy="4010025"/>
@@ -3151,6 +3649,30 @@
     <w:p>
       <w:pPr>
         <w:spacing w:before="120"/>
+        <w:rPr>
+          <w:b/>
+          <w:bCs/>
+        </w:rPr>
+      </w:pPr>
+      <w:r>
+        <w:rPr>
+          <w:b/>
+          <w:bCs/>
+        </w:rPr>
+        <w:t>Electronics</w:t>
+      </w:r>
+    </w:p>
+    <w:p>
+      <w:pPr>
+        <w:spacing w:before="120"/>
+      </w:pPr>
+      <w:r>
+        <w:t xml:space="preserve">I started the circuit design with the schematic below. However, I soon found that the 6V supply was not enough to get my rover moving on carpet let alone grass. I did not however have a 12V supply initially so I powered my initial prototype by wiring 2 6V packs in series and using a 9V battery to power the servos/microcontroller. As for the XIAO Camera I have a </w:t>
+      </w:r>
+    </w:p>
+    <w:p>
+      <w:pPr>
+        <w:spacing w:before="120"/>
         <w:jc w:val="center"/>
         <w:rPr>
           <w:i/>
@@ -3160,24 +3682,17 @@
     </w:p>
     <w:p>
       <w:pPr>
-        <w:spacing w:before="120"/>
+        <w:pStyle w:val="NoSpacing"/>
         <w:jc w:val="center"/>
-        <w:rPr>
-          <w:i/>
-          <w:iCs/>
-          <w:color w:val="FF0000"/>
-        </w:rPr>
-      </w:pPr>
-      <w:r>
-        <w:rPr>
-          <w:i/>
-          <w:iCs/>
+      </w:pPr>
+      <w:r>
+        <w:rPr>
           <w:noProof/>
         </w:rPr>
         <w:lastRenderedPageBreak/>
         <w:drawing>
-          <wp:inline distT="0" distB="0" distL="0" distR="0" wp14:anchorId="478792E9" wp14:editId="1FD291C3">
-            <wp:extent cx="5934075" cy="4191000"/>
+          <wp:inline distT="0" distB="0" distL="0" distR="0" wp14:anchorId="478792E9" wp14:editId="4DA5C8C5">
+            <wp:extent cx="5934075" cy="4617720"/>
             <wp:effectExtent l="0" t="0" r="9525" b="0"/>
             <wp:docPr id="901696774" name="Picture 1"/>
             <wp:cNvGraphicFramePr>
@@ -3208,7 +3723,7 @@
                   <pic:spPr bwMode="auto">
                     <a:xfrm>
                       <a:off x="0" y="0"/>
-                      <a:ext cx="5934075" cy="4191000"/>
+                      <a:ext cx="5934075" cy="4617720"/>
                     </a:xfrm>
                     <a:prstGeom prst="rect">
                       <a:avLst/>
@@ -3225,19 +3740,581 @@
         </w:drawing>
       </w:r>
       <w:r>
+        <w:t xml:space="preserve">Appendix C </w:t>
+      </w:r>
+      <w:r>
+        <w:rPr>
+          <w:color w:val="FF0000"/>
+        </w:rPr>
+        <w:t>(Added on 2/22/25)</w:t>
+      </w:r>
+    </w:p>
+    <w:p>
+      <w:pPr>
+        <w:pStyle w:val="NoSpacing"/>
+        <w:jc w:val="center"/>
+      </w:pPr>
+      <w:r>
+        <w:rPr>
+          <w:noProof/>
+        </w:rPr>
+        <w:lastRenderedPageBreak/>
+        <w:drawing>
+          <wp:inline distT="0" distB="0" distL="0" distR="0" wp14:anchorId="1B6E7AB3" wp14:editId="34DA77B4">
+            <wp:extent cx="4838700" cy="5143500"/>
+            <wp:effectExtent l="0" t="0" r="0" b="0"/>
+            <wp:docPr id="278630573" name="Picture 1"/>
+            <wp:cNvGraphicFramePr>
+              <a:graphicFrameLocks xmlns:a="http://schemas.openxmlformats.org/drawingml/2006/main" noChangeAspect="1"/>
+            </wp:cNvGraphicFramePr>
+            <a:graphic xmlns:a="http://schemas.openxmlformats.org/drawingml/2006/main">
+              <a:graphicData uri="http://schemas.openxmlformats.org/drawingml/2006/picture">
+                <pic:pic xmlns:pic="http://schemas.openxmlformats.org/drawingml/2006/picture">
+                  <pic:nvPicPr>
+                    <pic:cNvPr id="0" name="Picture 2"/>
+                    <pic:cNvPicPr>
+                      <a:picLocks noChangeAspect="1" noChangeArrowheads="1"/>
+                    </pic:cNvPicPr>
+                  </pic:nvPicPr>
+                  <pic:blipFill>
+                    <a:blip r:embed="rId8">
+                      <a:extLst>
+                        <a:ext uri="{28A0092B-C50C-407E-A947-70E740481C1C}">
+                          <a14:useLocalDpi xmlns:a14="http://schemas.microsoft.com/office/drawing/2010/main" val="0"/>
+                        </a:ext>
+                      </a:extLst>
+                    </a:blip>
+                    <a:srcRect/>
+                    <a:stretch>
+                      <a:fillRect/>
+                    </a:stretch>
+                  </pic:blipFill>
+                  <pic:spPr bwMode="auto">
+                    <a:xfrm>
+                      <a:off x="0" y="0"/>
+                      <a:ext cx="4838700" cy="5143500"/>
+                    </a:xfrm>
+                    <a:prstGeom prst="rect">
+                      <a:avLst/>
+                    </a:prstGeom>
+                    <a:noFill/>
+                    <a:ln>
+                      <a:noFill/>
+                    </a:ln>
+                  </pic:spPr>
+                </pic:pic>
+              </a:graphicData>
+            </a:graphic>
+          </wp:inline>
+        </w:drawing>
+      </w:r>
+    </w:p>
+    <w:p>
+      <w:pPr>
+        <w:pStyle w:val="NoSpacing"/>
+        <w:jc w:val="center"/>
+      </w:pPr>
+      <w:r>
         <w:rPr>
           <w:i/>
           <w:iCs/>
         </w:rPr>
-        <w:t xml:space="preserve">Appendix C </w:t>
-      </w:r>
-      <w:r>
+        <w:t xml:space="preserve">Appendix </w:t>
+      </w:r>
+      <w:r>
+        <w:rPr>
+          <w:i/>
+          <w:iCs/>
+        </w:rPr>
+        <w:t>D</w:t>
+      </w:r>
+      <w:r>
+        <w:t xml:space="preserve"> </w:t>
+      </w:r>
+      <w:r>
+        <w:rPr>
+          <w:color w:val="FF0000"/>
+        </w:rPr>
+        <w:t>(Added on 2/2</w:t>
+      </w:r>
+      <w:r>
+        <w:rPr>
+          <w:color w:val="FF0000"/>
+        </w:rPr>
+        <w:t>6</w:t>
+      </w:r>
+      <w:r>
+        <w:rPr>
+          <w:color w:val="FF0000"/>
+        </w:rPr>
+        <w:t>/25)</w:t>
+      </w:r>
+    </w:p>
+    <w:p>
+      <w:pPr>
+        <w:spacing w:before="120"/>
         <w:rPr>
           <w:i/>
           <w:iCs/>
           <w:color w:val="FF0000"/>
         </w:rPr>
-        <w:t>(</w:t>
+      </w:pPr>
+    </w:p>
+    <w:p>
+      <w:pPr>
+        <w:spacing w:before="120"/>
+        <w:rPr>
+          <w:rFonts w:ascii="Times New Roman" w:eastAsia="Times New Roman" w:hAnsi="Times New Roman" w:cs="Times New Roman"/>
+          <w:b/>
+          <w:bCs/>
+          <w:sz w:val="24"/>
+          <w:szCs w:val="24"/>
+        </w:rPr>
+      </w:pPr>
+      <w:r>
+        <w:rPr>
+          <w:rFonts w:ascii="Times New Roman" w:eastAsia="Times New Roman" w:hAnsi="Times New Roman" w:cs="Times New Roman"/>
+          <w:b/>
+          <w:bCs/>
+          <w:sz w:val="24"/>
+          <w:szCs w:val="24"/>
+        </w:rPr>
+        <w:t>Software</w:t>
+      </w:r>
+    </w:p>
+    <w:p>
+      <w:pPr>
+        <w:spacing w:before="120"/>
+        <w:ind w:firstLine="720"/>
+        <w:rPr>
+          <w:rFonts w:ascii="Times New Roman" w:eastAsia="Times New Roman" w:hAnsi="Times New Roman" w:cs="Times New Roman"/>
+          <w:sz w:val="24"/>
+          <w:szCs w:val="24"/>
+        </w:rPr>
+      </w:pPr>
+      <w:r>
+        <w:rPr>
+          <w:rFonts w:ascii="Times New Roman" w:eastAsia="Times New Roman" w:hAnsi="Times New Roman" w:cs="Times New Roman"/>
+          <w:sz w:val="24"/>
+          <w:szCs w:val="24"/>
+        </w:rPr>
+        <w:t xml:space="preserve">As for the software side of things I will use the following repo to house my code, designs, and documents as I build them up: </w:t>
+      </w:r>
+      <w:hyperlink r:id="rId9" w:history="1">
+        <w:r>
+          <w:rPr>
+            <w:rStyle w:val="Hyperlink"/>
+            <w:rFonts w:ascii="Times New Roman" w:eastAsia="Times New Roman" w:hAnsi="Times New Roman" w:cs="Times New Roman"/>
+            <w:sz w:val="24"/>
+            <w:szCs w:val="24"/>
+          </w:rPr>
+          <w:t>https://github.com/dmarcr1997/SoilSpirit</w:t>
+        </w:r>
+      </w:hyperlink>
+      <w:r>
+        <w:rPr>
+          <w:rFonts w:ascii="Times New Roman" w:eastAsia="Times New Roman" w:hAnsi="Times New Roman" w:cs="Times New Roman"/>
+          <w:sz w:val="24"/>
+          <w:szCs w:val="24"/>
+        </w:rPr>
+        <w:t>. I expect to separate my code into 2/3 main directories depending on the LLM those are:</w:t>
+      </w:r>
+    </w:p>
+    <w:p>
+      <w:pPr>
+        <w:pStyle w:val="ListParagraph"/>
+        <w:numPr>
+          <w:ilvl w:val="0"/>
+          <w:numId w:val="19"/>
+        </w:numPr>
+        <w:spacing w:before="120"/>
+        <w:rPr>
+          <w:rFonts w:ascii="Times New Roman" w:eastAsia="Times New Roman" w:hAnsi="Times New Roman" w:cs="Times New Roman"/>
+          <w:sz w:val="24"/>
+          <w:szCs w:val="24"/>
+        </w:rPr>
+      </w:pPr>
+      <w:r>
+        <w:rPr>
+          <w:rFonts w:ascii="Times New Roman" w:eastAsia="Times New Roman" w:hAnsi="Times New Roman" w:cs="Times New Roman"/>
+          <w:sz w:val="24"/>
+          <w:szCs w:val="24"/>
+        </w:rPr>
+        <w:t>XIAO Camera Object Detection Code</w:t>
+      </w:r>
+    </w:p>
+    <w:p>
+      <w:pPr>
+        <w:pStyle w:val="ListParagraph"/>
+        <w:numPr>
+          <w:ilvl w:val="0"/>
+          <w:numId w:val="19"/>
+        </w:numPr>
+        <w:spacing w:before="120"/>
+        <w:rPr>
+          <w:rFonts w:ascii="Times New Roman" w:eastAsia="Times New Roman" w:hAnsi="Times New Roman" w:cs="Times New Roman"/>
+          <w:sz w:val="24"/>
+          <w:szCs w:val="24"/>
+        </w:rPr>
+      </w:pPr>
+      <w:r>
+        <w:rPr>
+          <w:rFonts w:ascii="Times New Roman" w:eastAsia="Times New Roman" w:hAnsi="Times New Roman" w:cs="Times New Roman"/>
+          <w:sz w:val="24"/>
+          <w:szCs w:val="24"/>
+        </w:rPr>
+        <w:t>ESP32 32S Motor Driver</w:t>
+      </w:r>
+    </w:p>
+    <w:p>
+      <w:pPr>
+        <w:spacing w:before="120"/>
+        <w:rPr>
+          <w:rFonts w:ascii="Times New Roman" w:eastAsia="Times New Roman" w:hAnsi="Times New Roman" w:cs="Times New Roman"/>
+          <w:color w:val="FF0000"/>
+          <w:sz w:val="24"/>
+          <w:szCs w:val="24"/>
+        </w:rPr>
+      </w:pPr>
+      <w:r>
+        <w:rPr>
+          <w:rFonts w:ascii="Times New Roman" w:eastAsia="Times New Roman" w:hAnsi="Times New Roman" w:cs="Times New Roman"/>
+          <w:sz w:val="24"/>
+          <w:szCs w:val="24"/>
+        </w:rPr>
+        <w:t xml:space="preserve">And have sub directories consisting of test programs and the overall final logic for the camera and rover. </w:t>
+      </w:r>
+      <w:r>
+        <w:rPr>
+          <w:rFonts w:ascii="Times New Roman" w:eastAsia="Times New Roman" w:hAnsi="Times New Roman" w:cs="Times New Roman"/>
+          <w:color w:val="FF0000"/>
+          <w:sz w:val="24"/>
+          <w:szCs w:val="24"/>
+        </w:rPr>
+        <w:t>(Added 2/26/2025)</w:t>
+      </w:r>
+      <w:r>
+        <w:rPr>
+          <w:rFonts w:ascii="Times New Roman" w:eastAsia="Times New Roman" w:hAnsi="Times New Roman" w:cs="Times New Roman"/>
+          <w:color w:val="FF0000"/>
+          <w:sz w:val="24"/>
+          <w:szCs w:val="24"/>
+        </w:rPr>
+        <w:t>.</w:t>
+      </w:r>
+    </w:p>
+    <w:p>
+      <w:pPr>
+        <w:spacing w:before="120"/>
+        <w:rPr>
+          <w:rFonts w:ascii="Times New Roman" w:eastAsia="Times New Roman" w:hAnsi="Times New Roman" w:cs="Times New Roman"/>
+          <w:color w:val="FF0000"/>
+          <w:sz w:val="24"/>
+          <w:szCs w:val="24"/>
+        </w:rPr>
+      </w:pPr>
+    </w:p>
+    <w:p>
+      <w:pPr>
+        <w:spacing w:before="120"/>
+        <w:rPr>
+          <w:rFonts w:ascii="Times New Roman" w:eastAsia="Times New Roman" w:hAnsi="Times New Roman" w:cs="Times New Roman"/>
+          <w:b/>
+          <w:bCs/>
+          <w:sz w:val="24"/>
+          <w:szCs w:val="24"/>
+        </w:rPr>
+      </w:pPr>
+      <w:r>
+        <w:rPr>
+          <w:rFonts w:ascii="Times New Roman" w:eastAsia="Times New Roman" w:hAnsi="Times New Roman" w:cs="Times New Roman"/>
+          <w:b/>
+          <w:bCs/>
+          <w:sz w:val="24"/>
+          <w:szCs w:val="24"/>
+        </w:rPr>
+        <w:lastRenderedPageBreak/>
+        <w:t>Body</w:t>
+      </w:r>
+    </w:p>
+    <w:p>
+      <w:pPr>
+        <w:spacing w:before="120"/>
+        <w:ind w:firstLine="720"/>
+        <w:rPr>
+          <w:rFonts w:ascii="Times New Roman" w:eastAsia="Times New Roman" w:hAnsi="Times New Roman" w:cs="Times New Roman"/>
+          <w:sz w:val="24"/>
+          <w:szCs w:val="24"/>
+        </w:rPr>
+      </w:pPr>
+      <w:r>
+        <w:rPr>
+          <w:rFonts w:ascii="Times New Roman" w:eastAsia="Times New Roman" w:hAnsi="Times New Roman" w:cs="Times New Roman"/>
+          <w:sz w:val="24"/>
+          <w:szCs w:val="24"/>
+        </w:rPr>
+        <w:t xml:space="preserve">I have also made some design modifications to the original rover design I got from the </w:t>
+      </w:r>
+      <w:proofErr w:type="spellStart"/>
+      <w:r>
+        <w:rPr>
+          <w:rFonts w:ascii="Times New Roman" w:eastAsia="Times New Roman" w:hAnsi="Times New Roman" w:cs="Times New Roman"/>
+          <w:sz w:val="24"/>
+          <w:szCs w:val="24"/>
+        </w:rPr>
+        <w:t>instructables</w:t>
+      </w:r>
+      <w:proofErr w:type="spellEnd"/>
+      <w:r>
+        <w:rPr>
+          <w:rFonts w:ascii="Times New Roman" w:eastAsia="Times New Roman" w:hAnsi="Times New Roman" w:cs="Times New Roman"/>
+          <w:sz w:val="24"/>
+          <w:szCs w:val="24"/>
+        </w:rPr>
+        <w:t xml:space="preserve"> in the Appendix C. The frame initially did not work well with a soft rover body. I tested this with cardboard and found that the </w:t>
+      </w:r>
+      <w:r>
+        <w:rPr>
+          <w:rFonts w:ascii="Times New Roman" w:eastAsia="Times New Roman" w:hAnsi="Times New Roman" w:cs="Times New Roman"/>
+          <w:sz w:val="24"/>
+          <w:szCs w:val="24"/>
+        </w:rPr>
+        <w:t xml:space="preserve">suspension </w:t>
+      </w:r>
+      <w:r>
+        <w:rPr>
+          <w:rFonts w:ascii="Times New Roman" w:eastAsia="Times New Roman" w:hAnsi="Times New Roman" w:cs="Times New Roman"/>
+          <w:sz w:val="24"/>
+          <w:szCs w:val="24"/>
+        </w:rPr>
+        <w:t xml:space="preserve">bowed and would not allow the </w:t>
+      </w:r>
+      <w:r>
+        <w:rPr>
+          <w:rFonts w:ascii="Times New Roman" w:eastAsia="Times New Roman" w:hAnsi="Times New Roman" w:cs="Times New Roman"/>
+          <w:sz w:val="24"/>
+          <w:szCs w:val="24"/>
+        </w:rPr>
+        <w:t xml:space="preserve">wheels to turn. </w:t>
+      </w:r>
+    </w:p>
+    <w:p>
+      <w:pPr>
+        <w:spacing w:before="120"/>
+        <w:rPr>
+          <w:rFonts w:ascii="Times New Roman" w:eastAsia="Times New Roman" w:hAnsi="Times New Roman" w:cs="Times New Roman"/>
+          <w:sz w:val="24"/>
+          <w:szCs w:val="24"/>
+        </w:rPr>
+      </w:pPr>
+    </w:p>
+    <w:p>
+      <w:pPr>
+        <w:spacing w:before="120"/>
+        <w:rPr>
+          <w:rFonts w:ascii="Times New Roman" w:eastAsia="Times New Roman" w:hAnsi="Times New Roman" w:cs="Times New Roman"/>
+          <w:sz w:val="24"/>
+          <w:szCs w:val="24"/>
+        </w:rPr>
+      </w:pPr>
+      <w:r>
+        <w:rPr>
+          <w:rFonts w:ascii="Times New Roman" w:eastAsia="Times New Roman" w:hAnsi="Times New Roman" w:cs="Times New Roman"/>
+          <w:sz w:val="24"/>
+          <w:szCs w:val="24"/>
+        </w:rPr>
+        <w:t xml:space="preserve">I started with a single support that went from body connector to body connector on the interior and then had a whole bunch of other ideas. I want to try and build a smaller frame that is more ergonomic and easier to replace, but that is a major stretch goal </w:t>
+      </w:r>
+      <w:proofErr w:type="spellStart"/>
+      <w:r>
+        <w:rPr>
+          <w:rFonts w:ascii="Times New Roman" w:eastAsia="Times New Roman" w:hAnsi="Times New Roman" w:cs="Times New Roman"/>
+          <w:sz w:val="24"/>
+          <w:szCs w:val="24"/>
+        </w:rPr>
+        <w:t>abit</w:t>
+      </w:r>
+      <w:proofErr w:type="spellEnd"/>
+      <w:r>
+        <w:rPr>
+          <w:rFonts w:ascii="Times New Roman" w:eastAsia="Times New Roman" w:hAnsi="Times New Roman" w:cs="Times New Roman"/>
+          <w:sz w:val="24"/>
+          <w:szCs w:val="24"/>
+        </w:rPr>
+        <w:t xml:space="preserve"> outside of the scope of the innovation on this project. If I get to this point I plan on using some of the 3d printed NASA hexagon fabric to cover the chassis and allow it to have a soft body which is easy to replace while still being really strong. </w:t>
+      </w:r>
+      <w:r>
+        <w:rPr>
+          <w:rFonts w:ascii="Times New Roman" w:eastAsia="Times New Roman" w:hAnsi="Times New Roman" w:cs="Times New Roman"/>
+          <w:color w:val="FF0000"/>
+          <w:sz w:val="24"/>
+          <w:szCs w:val="24"/>
+        </w:rPr>
+        <w:t>(Added 2/26/2025)</w:t>
+      </w:r>
+      <w:r>
+        <w:rPr>
+          <w:rFonts w:ascii="Times New Roman" w:eastAsia="Times New Roman" w:hAnsi="Times New Roman" w:cs="Times New Roman"/>
+          <w:noProof/>
+          <w:sz w:val="24"/>
+          <w:szCs w:val="24"/>
+        </w:rPr>
+        <w:drawing>
+          <wp:inline distT="0" distB="0" distL="0" distR="0" wp14:anchorId="78FD3DAD" wp14:editId="673A2822">
+            <wp:extent cx="5943600" cy="4133850"/>
+            <wp:effectExtent l="0" t="0" r="0" b="0"/>
+            <wp:docPr id="1068556054" name="Picture 2"/>
+            <wp:cNvGraphicFramePr>
+              <a:graphicFrameLocks xmlns:a="http://schemas.openxmlformats.org/drawingml/2006/main" noChangeAspect="1"/>
+            </wp:cNvGraphicFramePr>
+            <a:graphic xmlns:a="http://schemas.openxmlformats.org/drawingml/2006/main">
+              <a:graphicData uri="http://schemas.openxmlformats.org/drawingml/2006/picture">
+                <pic:pic xmlns:pic="http://schemas.openxmlformats.org/drawingml/2006/picture">
+                  <pic:nvPicPr>
+                    <pic:cNvPr id="0" name="Picture 3"/>
+                    <pic:cNvPicPr>
+                      <a:picLocks noChangeAspect="1" noChangeArrowheads="1"/>
+                    </pic:cNvPicPr>
+                  </pic:nvPicPr>
+                  <pic:blipFill>
+                    <a:blip r:embed="rId10">
+                      <a:extLst>
+                        <a:ext uri="{28A0092B-C50C-407E-A947-70E740481C1C}">
+                          <a14:useLocalDpi xmlns:a14="http://schemas.microsoft.com/office/drawing/2010/main" val="0"/>
+                        </a:ext>
+                      </a:extLst>
+                    </a:blip>
+                    <a:srcRect/>
+                    <a:stretch>
+                      <a:fillRect/>
+                    </a:stretch>
+                  </pic:blipFill>
+                  <pic:spPr bwMode="auto">
+                    <a:xfrm>
+                      <a:off x="0" y="0"/>
+                      <a:ext cx="5943600" cy="4133850"/>
+                    </a:xfrm>
+                    <a:prstGeom prst="rect">
+                      <a:avLst/>
+                    </a:prstGeom>
+                    <a:noFill/>
+                    <a:ln>
+                      <a:noFill/>
+                    </a:ln>
+                  </pic:spPr>
+                </pic:pic>
+              </a:graphicData>
+            </a:graphic>
+          </wp:inline>
+        </w:drawing>
+      </w:r>
+    </w:p>
+    <w:p>
+      <w:pPr>
+        <w:pStyle w:val="NoSpacing"/>
+        <w:jc w:val="center"/>
+      </w:pPr>
+      <w:r>
+        <w:rPr>
+          <w:i/>
+          <w:iCs/>
+        </w:rPr>
+        <w:t>Appendix E</w:t>
+      </w:r>
+      <w:r>
+        <w:t xml:space="preserve"> </w:t>
+      </w:r>
+      <w:r>
+        <w:rPr>
+          <w:color w:val="FF0000"/>
+        </w:rPr>
+        <w:t>(Added on 2/26/2025)</w:t>
+      </w:r>
+    </w:p>
+    <w:p>
+      <w:pPr>
+        <w:spacing w:before="120"/>
+        <w:rPr>
+          <w:rFonts w:ascii="Times New Roman" w:hAnsi="Times New Roman" w:cs="Times New Roman"/>
+          <w:color w:val="FF0000"/>
+          <w:sz w:val="24"/>
+          <w:szCs w:val="24"/>
+        </w:rPr>
+      </w:pPr>
+      <w:r>
+        <w:rPr>
+          <w:rFonts w:ascii="Times New Roman" w:hAnsi="Times New Roman" w:cs="Times New Roman"/>
+          <w:noProof/>
+          <w:color w:val="FF0000"/>
+          <w:sz w:val="24"/>
+          <w:szCs w:val="24"/>
+        </w:rPr>
+        <w:lastRenderedPageBreak/>
+        <w:drawing>
+          <wp:inline distT="0" distB="0" distL="0" distR="0" wp14:anchorId="07A62C61" wp14:editId="7BF86CB7">
+            <wp:extent cx="5943600" cy="3733800"/>
+            <wp:effectExtent l="0" t="0" r="0" b="0"/>
+            <wp:docPr id="959932651" name="Picture 3"/>
+            <wp:cNvGraphicFramePr>
+              <a:graphicFrameLocks xmlns:a="http://schemas.openxmlformats.org/drawingml/2006/main" noChangeAspect="1"/>
+            </wp:cNvGraphicFramePr>
+            <a:graphic xmlns:a="http://schemas.openxmlformats.org/drawingml/2006/main">
+              <a:graphicData uri="http://schemas.openxmlformats.org/drawingml/2006/picture">
+                <pic:pic xmlns:pic="http://schemas.openxmlformats.org/drawingml/2006/picture">
+                  <pic:nvPicPr>
+                    <pic:cNvPr id="0" name="Picture 4"/>
+                    <pic:cNvPicPr>
+                      <a:picLocks noChangeAspect="1" noChangeArrowheads="1"/>
+                    </pic:cNvPicPr>
+                  </pic:nvPicPr>
+                  <pic:blipFill>
+                    <a:blip r:embed="rId11">
+                      <a:extLst>
+                        <a:ext uri="{28A0092B-C50C-407E-A947-70E740481C1C}">
+                          <a14:useLocalDpi xmlns:a14="http://schemas.microsoft.com/office/drawing/2010/main" val="0"/>
+                        </a:ext>
+                      </a:extLst>
+                    </a:blip>
+                    <a:srcRect/>
+                    <a:stretch>
+                      <a:fillRect/>
+                    </a:stretch>
+                  </pic:blipFill>
+                  <pic:spPr bwMode="auto">
+                    <a:xfrm>
+                      <a:off x="0" y="0"/>
+                      <a:ext cx="5943600" cy="3733800"/>
+                    </a:xfrm>
+                    <a:prstGeom prst="rect">
+                      <a:avLst/>
+                    </a:prstGeom>
+                    <a:noFill/>
+                    <a:ln>
+                      <a:noFill/>
+                    </a:ln>
+                  </pic:spPr>
+                </pic:pic>
+              </a:graphicData>
+            </a:graphic>
+          </wp:inline>
+        </w:drawing>
+      </w:r>
+    </w:p>
+    <w:p>
+      <w:pPr>
+        <w:pStyle w:val="NoSpacing"/>
+        <w:jc w:val="center"/>
+        <w:rPr>
+          <w:i/>
+          <w:iCs/>
+        </w:rPr>
+      </w:pPr>
+      <w:r>
+        <w:rPr>
+          <w:i/>
+          <w:iCs/>
+        </w:rPr>
+        <w:t xml:space="preserve">Appendix F </w:t>
       </w:r>
       <w:r>
         <w:rPr>
@@ -3245,13 +4322,8 @@
           <w:iCs/>
           <w:color w:val="FF0000"/>
         </w:rPr>
-        <w:t>Added on 2/22/25)</w:t>
-      </w:r>
-    </w:p>
-    <w:p>
-      <w:pPr>
-        <w:pStyle w:val="NoSpacing"/>
-      </w:pPr>
+        <w:t>(Added on 2/26/2025)</w:t>
+      </w:r>
     </w:p>
     <w:p>
       <w:pPr>
@@ -3293,36 +4365,16 @@
           <w:sz w:val="24"/>
           <w:szCs w:val="24"/>
         </w:rPr>
-        <w:t xml:space="preserve">This project will go through testing and evaluation across many different levels. Each system will be </w:t>
-      </w:r>
-      <w:proofErr w:type="gramStart"/>
-      <w:r>
-        <w:rPr>
-          <w:rFonts w:ascii="Times New Roman" w:eastAsia="Times New Roman" w:hAnsi="Times New Roman" w:cs="Times New Roman"/>
-          <w:sz w:val="24"/>
-          <w:szCs w:val="24"/>
-        </w:rPr>
-        <w:t>broken up</w:t>
-      </w:r>
-      <w:proofErr w:type="gramEnd"/>
-      <w:r>
-        <w:rPr>
-          <w:rFonts w:ascii="Times New Roman" w:eastAsia="Times New Roman" w:hAnsi="Times New Roman" w:cs="Times New Roman"/>
-          <w:sz w:val="24"/>
-          <w:szCs w:val="24"/>
-        </w:rPr>
-        <w:t xml:space="preserve"> into modular parts and tested independently (unit tests) and in junction with other systems (integration tests). Each section of the evaluation criteria represents one system and will be tested as such. </w:t>
-      </w:r>
-      <w:proofErr w:type="gramStart"/>
-      <w:r>
-        <w:rPr>
-          <w:rFonts w:ascii="Times New Roman" w:eastAsia="Times New Roman" w:hAnsi="Times New Roman" w:cs="Times New Roman"/>
-          <w:sz w:val="24"/>
-          <w:szCs w:val="24"/>
-        </w:rPr>
-        <w:t>So</w:t>
-      </w:r>
-      <w:proofErr w:type="gramEnd"/>
+        <w:t xml:space="preserve">This project will go through testing and evaluation across many different levels. Each system will be broken up into modular parts and tested independently (unit tests) and in junction with other systems (integration tests). Each section of the evaluation criteria represents one system and will be tested as such. </w:t>
+      </w:r>
+      <w:r>
+        <w:rPr>
+          <w:rFonts w:ascii="Times New Roman" w:eastAsia="Times New Roman" w:hAnsi="Times New Roman" w:cs="Times New Roman"/>
+          <w:sz w:val="24"/>
+          <w:szCs w:val="24"/>
+        </w:rPr>
+        <w:t>So,</w:t>
+      </w:r>
       <w:r>
         <w:rPr>
           <w:rFonts w:ascii="Times New Roman" w:eastAsia="Times New Roman" w:hAnsi="Times New Roman" w:cs="Times New Roman"/>
@@ -3470,7 +4522,23 @@
           <w:sz w:val="24"/>
           <w:szCs w:val="24"/>
         </w:rPr>
-        <w:t>perate on 6V</w:t>
+        <w:t xml:space="preserve">perate on </w:t>
+      </w:r>
+      <w:r>
+        <w:rPr>
+          <w:rFonts w:ascii="Times New Roman" w:eastAsia="Times New Roman" w:hAnsi="Times New Roman" w:cs="Times New Roman"/>
+          <w:sz w:val="24"/>
+          <w:szCs w:val="24"/>
+        </w:rPr>
+        <w:t>12</w:t>
+      </w:r>
+      <w:r>
+        <w:rPr>
+          <w:rFonts w:ascii="Times New Roman" w:eastAsia="Times New Roman" w:hAnsi="Times New Roman" w:cs="Times New Roman"/>
+          <w:sz w:val="24"/>
+          <w:szCs w:val="24"/>
+        </w:rPr>
+        <w:t>V</w:t>
       </w:r>
     </w:p>
     <w:p>
@@ -3483,33 +4551,40 @@
         <w:spacing w:before="60" w:after="60"/>
         <w:rPr>
           <w:rFonts w:ascii="Times New Roman" w:eastAsia="Times New Roman" w:hAnsi="Times New Roman" w:cs="Times New Roman"/>
-          <w:sz w:val="24"/>
-          <w:szCs w:val="24"/>
-        </w:rPr>
-      </w:pPr>
-      <w:r>
-        <w:rPr>
-          <w:rFonts w:ascii="Times New Roman" w:eastAsia="Times New Roman" w:hAnsi="Times New Roman" w:cs="Times New Roman"/>
-          <w:sz w:val="24"/>
-          <w:szCs w:val="24"/>
-        </w:rPr>
-        <w:t>Evenly</w:t>
-      </w:r>
-      <w:r>
-        <w:rPr>
-          <w:rFonts w:ascii="Times New Roman" w:eastAsia="Times New Roman" w:hAnsi="Times New Roman" w:cs="Times New Roman"/>
-          <w:sz w:val="24"/>
-          <w:szCs w:val="24"/>
-        </w:rPr>
-        <w:t xml:space="preserve"> spread </w:t>
-      </w:r>
-      <w:r>
-        <w:rPr>
-          <w:rFonts w:ascii="Times New Roman" w:eastAsia="Times New Roman" w:hAnsi="Times New Roman" w:cs="Times New Roman"/>
-          <w:sz w:val="24"/>
-          <w:szCs w:val="24"/>
-        </w:rPr>
-        <w:t>materials</w:t>
+          <w:strike/>
+          <w:color w:val="FF0000"/>
+          <w:sz w:val="24"/>
+          <w:szCs w:val="24"/>
+        </w:rPr>
+      </w:pPr>
+      <w:r>
+        <w:rPr>
+          <w:rFonts w:ascii="Times New Roman" w:eastAsia="Times New Roman" w:hAnsi="Times New Roman" w:cs="Times New Roman"/>
+          <w:strike/>
+          <w:color w:val="FF0000"/>
+          <w:sz w:val="24"/>
+          <w:szCs w:val="24"/>
+        </w:rPr>
+        <w:t>Operate on 6V</w:t>
+      </w:r>
+      <w:r>
+        <w:rPr>
+          <w:rFonts w:ascii="Times New Roman" w:eastAsia="Times New Roman" w:hAnsi="Times New Roman" w:cs="Times New Roman"/>
+          <w:strike/>
+          <w:color w:val="FF0000"/>
+          <w:sz w:val="24"/>
+          <w:szCs w:val="24"/>
+        </w:rPr>
+        <w:t xml:space="preserve"> </w:t>
+      </w:r>
+      <w:r>
+        <w:rPr>
+          <w:rFonts w:ascii="Times New Roman" w:eastAsia="Times New Roman" w:hAnsi="Times New Roman" w:cs="Times New Roman"/>
+          <w:color w:val="FF0000"/>
+          <w:sz w:val="24"/>
+          <w:szCs w:val="24"/>
+        </w:rPr>
+        <w:t>(Changed 2/26/2025)</w:t>
       </w:r>
     </w:p>
     <w:p>
@@ -3532,7 +4607,23 @@
           <w:sz w:val="24"/>
           <w:szCs w:val="24"/>
         </w:rPr>
-        <w:t>Autonomously avoid obstacles using camera and ultrasonic sensor</w:t>
+        <w:t>Evenly</w:t>
+      </w:r>
+      <w:r>
+        <w:rPr>
+          <w:rFonts w:ascii="Times New Roman" w:eastAsia="Times New Roman" w:hAnsi="Times New Roman" w:cs="Times New Roman"/>
+          <w:sz w:val="24"/>
+          <w:szCs w:val="24"/>
+        </w:rPr>
+        <w:t xml:space="preserve"> spread </w:t>
+      </w:r>
+      <w:r>
+        <w:rPr>
+          <w:rFonts w:ascii="Times New Roman" w:eastAsia="Times New Roman" w:hAnsi="Times New Roman" w:cs="Times New Roman"/>
+          <w:sz w:val="24"/>
+          <w:szCs w:val="24"/>
+        </w:rPr>
+        <w:t>materials</w:t>
       </w:r>
     </w:p>
     <w:p>
@@ -3555,7 +4646,29 @@
           <w:sz w:val="24"/>
           <w:szCs w:val="24"/>
         </w:rPr>
-        <w:lastRenderedPageBreak/>
+        <w:t>Autonomously avoid obstacles using camera and ultrasonic sensor</w:t>
+      </w:r>
+    </w:p>
+    <w:p>
+      <w:pPr>
+        <w:pStyle w:val="ListParagraph"/>
+        <w:numPr>
+          <w:ilvl w:val="0"/>
+          <w:numId w:val="17"/>
+        </w:numPr>
+        <w:spacing w:before="60" w:after="60"/>
+        <w:rPr>
+          <w:rFonts w:ascii="Times New Roman" w:eastAsia="Times New Roman" w:hAnsi="Times New Roman" w:cs="Times New Roman"/>
+          <w:sz w:val="24"/>
+          <w:szCs w:val="24"/>
+        </w:rPr>
+      </w:pPr>
+      <w:r>
+        <w:rPr>
+          <w:rFonts w:ascii="Times New Roman" w:eastAsia="Times New Roman" w:hAnsi="Times New Roman" w:cs="Times New Roman"/>
+          <w:sz w:val="24"/>
+          <w:szCs w:val="24"/>
+        </w:rPr>
         <w:t>Move ~ 2mph while not hauling spreader</w:t>
       </w:r>
     </w:p>
@@ -3616,27 +4729,7 @@
           <w:i/>
           <w:u w:val="single"/>
         </w:rPr>
-        <w:t xml:space="preserve">Note: This section must </w:t>
-      </w:r>
-      <w:proofErr w:type="gramStart"/>
-      <w:r>
-        <w:rPr>
-          <w:rFonts w:ascii="Times New Roman" w:eastAsia="Times New Roman" w:hAnsi="Times New Roman" w:cs="Times New Roman"/>
-          <w:b/>
-          <w:i/>
-          <w:u w:val="single"/>
-        </w:rPr>
-        <w:t>completed</w:t>
-      </w:r>
-      <w:proofErr w:type="gramEnd"/>
-      <w:r>
-        <w:rPr>
-          <w:rFonts w:ascii="Times New Roman" w:eastAsia="Times New Roman" w:hAnsi="Times New Roman" w:cs="Times New Roman"/>
-          <w:b/>
-          <w:i/>
-          <w:u w:val="single"/>
-        </w:rPr>
-        <w:t xml:space="preserve"> prior to SIP403/409.</w:t>
+        <w:t>Note: This section must completed prior to SIP403/409.</w:t>
       </w:r>
     </w:p>
     <w:p>
@@ -3654,43 +4747,7 @@
           <w:sz w:val="24"/>
           <w:szCs w:val="24"/>
         </w:rPr>
-        <w:t xml:space="preserve">Provide an in-depth description of the completion assessment of your project. Describe how well the </w:t>
-      </w:r>
-      <w:proofErr w:type="gramStart"/>
-      <w:r>
-        <w:rPr>
-          <w:rFonts w:ascii="Times New Roman" w:eastAsia="Times New Roman" w:hAnsi="Times New Roman" w:cs="Times New Roman"/>
-          <w:sz w:val="24"/>
-          <w:szCs w:val="24"/>
-        </w:rPr>
-        <w:t>completed</w:t>
-      </w:r>
-      <w:proofErr w:type="gramEnd"/>
-      <w:r>
-        <w:rPr>
-          <w:rFonts w:ascii="Times New Roman" w:eastAsia="Times New Roman" w:hAnsi="Times New Roman" w:cs="Times New Roman"/>
-          <w:sz w:val="24"/>
-          <w:szCs w:val="24"/>
-        </w:rPr>
-        <w:t xml:space="preserve"> components function and highlight the innovative facets of your design.  This is sometimes known as a “Post-Mortem” or “Lessons-Learned Report”.  A good approach for this section is to answer the following 4 questions</w:t>
-      </w:r>
-      <w:proofErr w:type="gramStart"/>
-      <w:r>
-        <w:rPr>
-          <w:rFonts w:ascii="Times New Roman" w:eastAsia="Times New Roman" w:hAnsi="Times New Roman" w:cs="Times New Roman"/>
-          <w:sz w:val="24"/>
-          <w:szCs w:val="24"/>
-        </w:rPr>
-        <w:t>:  “</w:t>
-      </w:r>
-      <w:proofErr w:type="gramEnd"/>
-      <w:r>
-        <w:rPr>
-          <w:rFonts w:ascii="Times New Roman" w:eastAsia="Times New Roman" w:hAnsi="Times New Roman" w:cs="Times New Roman"/>
-          <w:sz w:val="24"/>
-          <w:szCs w:val="24"/>
-        </w:rPr>
-        <w:t>What went right?  What went wrong? What was learned throughout the process? What would be done differently if you had to do it again?</w:t>
+        <w:t>Provide an in-depth description of the completion assessment of your project. Describe how well the completed components function and highlight the innovative facets of your design.  This is sometimes known as a “Post-Mortem” or “Lessons-Learned Report”.  A good approach for this section is to answer the following 4 questions:  “What went right?  What went wrong? What was learned throughout the process? What would be done differently if you had to do it again?</w:t>
       </w:r>
     </w:p>
     <w:p>
@@ -3854,6 +4911,114 @@
     </w:p>
     <w:p>
       <w:pPr>
+        <w:rPr>
+          <w:rFonts w:ascii="Times New Roman" w:eastAsia="Times New Roman" w:hAnsi="Times New Roman" w:cs="Times New Roman"/>
+          <w:sz w:val="24"/>
+          <w:szCs w:val="24"/>
+        </w:rPr>
+      </w:pPr>
+      <w:r>
+        <w:rPr>
+          <w:rFonts w:ascii="Times New Roman" w:eastAsia="Times New Roman" w:hAnsi="Times New Roman" w:cs="Times New Roman"/>
+          <w:sz w:val="24"/>
+          <w:szCs w:val="24"/>
+        </w:rPr>
+        <w:t xml:space="preserve">Appendix </w:t>
+      </w:r>
+      <w:r>
+        <w:rPr>
+          <w:rFonts w:ascii="Times New Roman" w:eastAsia="Times New Roman" w:hAnsi="Times New Roman" w:cs="Times New Roman"/>
+          <w:sz w:val="24"/>
+          <w:szCs w:val="24"/>
+        </w:rPr>
+        <w:t>D</w:t>
+      </w:r>
+      <w:r>
+        <w:rPr>
+          <w:rFonts w:ascii="Times New Roman" w:eastAsia="Times New Roman" w:hAnsi="Times New Roman" w:cs="Times New Roman"/>
+          <w:sz w:val="24"/>
+          <w:szCs w:val="24"/>
+        </w:rPr>
+        <w:t>:</w:t>
+      </w:r>
+      <w:r>
+        <w:rPr>
+          <w:rFonts w:ascii="Times New Roman" w:eastAsia="Times New Roman" w:hAnsi="Times New Roman" w:cs="Times New Roman"/>
+          <w:sz w:val="24"/>
+          <w:szCs w:val="24"/>
+        </w:rPr>
+        <w:t xml:space="preserve"> LLM Object Detection Block diagram</w:t>
+      </w:r>
+      <w:r>
+        <w:rPr>
+          <w:rFonts w:ascii="Times New Roman" w:eastAsia="Times New Roman" w:hAnsi="Times New Roman" w:cs="Times New Roman"/>
+          <w:sz w:val="24"/>
+          <w:szCs w:val="24"/>
+        </w:rPr>
+        <w:t xml:space="preserve">– </w:t>
+      </w:r>
+      <w:r>
+        <w:rPr>
+          <w:rFonts w:ascii="Times New Roman" w:eastAsia="Times New Roman" w:hAnsi="Times New Roman" w:cs="Times New Roman"/>
+          <w:sz w:val="24"/>
+          <w:szCs w:val="24"/>
+        </w:rPr>
+        <w:t>LLMOBJBd</w:t>
+      </w:r>
+      <w:r>
+        <w:rPr>
+          <w:rFonts w:ascii="Times New Roman" w:eastAsia="Times New Roman" w:hAnsi="Times New Roman" w:cs="Times New Roman"/>
+          <w:sz w:val="24"/>
+          <w:szCs w:val="24"/>
+        </w:rPr>
+        <w:t>.png</w:t>
+      </w:r>
+    </w:p>
+    <w:p>
+      <w:pPr>
+        <w:rPr>
+          <w:rFonts w:ascii="Times New Roman" w:eastAsia="Times New Roman" w:hAnsi="Times New Roman" w:cs="Times New Roman"/>
+          <w:sz w:val="24"/>
+          <w:szCs w:val="24"/>
+        </w:rPr>
+      </w:pPr>
+      <w:r>
+        <w:rPr>
+          <w:rFonts w:ascii="Times New Roman" w:eastAsia="Times New Roman" w:hAnsi="Times New Roman" w:cs="Times New Roman"/>
+          <w:sz w:val="24"/>
+          <w:szCs w:val="24"/>
+        </w:rPr>
+        <w:t>Appendix E: Rover Body Support CAD model – RoverBodySupportCAD.png</w:t>
+      </w:r>
+    </w:p>
+    <w:p>
+      <w:pPr>
+        <w:rPr>
+          <w:rFonts w:ascii="Times New Roman" w:eastAsia="Times New Roman" w:hAnsi="Times New Roman" w:cs="Times New Roman"/>
+          <w:sz w:val="24"/>
+          <w:szCs w:val="24"/>
+        </w:rPr>
+      </w:pPr>
+      <w:r>
+        <w:rPr>
+          <w:rFonts w:ascii="Times New Roman" w:eastAsia="Times New Roman" w:hAnsi="Times New Roman" w:cs="Times New Roman"/>
+          <w:sz w:val="24"/>
+          <w:szCs w:val="24"/>
+        </w:rPr>
+        <w:t>Appendix F: RoverBodyV3 CAD model – RoverBodyV3CAD.png</w:t>
+      </w:r>
+    </w:p>
+    <w:p>
+      <w:pPr>
+        <w:rPr>
+          <w:rFonts w:ascii="Times New Roman" w:eastAsia="Times New Roman" w:hAnsi="Times New Roman" w:cs="Times New Roman"/>
+          <w:sz w:val="24"/>
+          <w:szCs w:val="24"/>
+        </w:rPr>
+      </w:pPr>
+    </w:p>
+    <w:p>
+      <w:pPr>
         <w:pStyle w:val="Heading2"/>
       </w:pPr>
       <w:bookmarkStart w:id="5" w:name="_tlai8eqlrjxf" w:colFirst="0" w:colLast="0"/>
@@ -3897,7 +5062,7 @@
         </w:rPr>
         <w:t xml:space="preserve">. Charles Dowding. Retrieved February 18, 2025, from </w:t>
       </w:r>
-      <w:hyperlink r:id="rId8" w:tgtFrame="_new" w:history="1">
+      <w:hyperlink r:id="rId12" w:tgtFrame="_new" w:history="1">
         <w:r>
           <w:rPr>
             <w:rStyle w:val="Hyperlink"/>
@@ -3954,7 +5119,7 @@
         </w:rPr>
         <w:t xml:space="preserve">: Open-source CNC farming. Retrieved February 18, 2025, from </w:t>
       </w:r>
-      <w:hyperlink r:id="rId9" w:history="1">
+      <w:hyperlink r:id="rId13" w:history="1">
         <w:r>
           <w:rPr>
             <w:rStyle w:val="Hyperlink"/>
@@ -4029,7 +5194,7 @@
         </w:rPr>
         <w:t xml:space="preserve">. Retrieved [date], from </w:t>
       </w:r>
-      <w:hyperlink r:id="rId10" w:tgtFrame="_new" w:history="1">
+      <w:hyperlink r:id="rId14" w:tgtFrame="_new" w:history="1">
         <w:r>
           <w:rPr>
             <w:rStyle w:val="Hyperlink"/>
@@ -4058,7 +5223,7 @@
         </w:rPr>
         <w:t xml:space="preserve">Raven Industries. (n.d.). Case IH Trident 5550 applicator with Raven autonomy. Retrieved February 18, 2025, from </w:t>
       </w:r>
-      <w:hyperlink r:id="rId11" w:history="1">
+      <w:hyperlink r:id="rId15" w:history="1">
         <w:r>
           <w:rPr>
             <w:rStyle w:val="Hyperlink"/>
@@ -4085,7 +5250,47 @@
           <w:sz w:val="24"/>
           <w:szCs w:val="24"/>
         </w:rPr>
-        <w:t>Shekhar, C., &amp; Singh, S. (2017). Design of rocker-bogie mechanism. International Journal of Innovative Science and Research Technology. Retrieved from https://ijisrt.com/wp-content/uploads/2017/05/Design-of-Rocker-Bogie-Mechanism-1.pdf</w:t>
+        <w:lastRenderedPageBreak/>
+        <w:t xml:space="preserve">Shekhar, C., &amp; Singh, S. (2017). Design of rocker-bogie mechanism. International Journal of Innovative Science and Research Technology. Retrieved from </w:t>
+      </w:r>
+      <w:hyperlink r:id="rId16" w:history="1">
+        <w:r>
+          <w:rPr>
+            <w:rStyle w:val="Hyperlink"/>
+            <w:rFonts w:ascii="Times New Roman" w:hAnsi="Times New Roman" w:cs="Times New Roman"/>
+            <w:sz w:val="24"/>
+            <w:szCs w:val="24"/>
+          </w:rPr>
+          <w:t>https://ijisrt.com/wp-content/uploads/2017/05/Design-of-Rocker-Bogie-Mechanism-1.pdf</w:t>
+        </w:r>
+      </w:hyperlink>
+    </w:p>
+    <w:p>
+      <w:pPr>
+        <w:ind w:left="720" w:hanging="720"/>
+        <w:rPr>
+          <w:rFonts w:ascii="Times New Roman" w:hAnsi="Times New Roman" w:cs="Times New Roman"/>
+          <w:sz w:val="24"/>
+          <w:szCs w:val="24"/>
+        </w:rPr>
+      </w:pPr>
+      <w:proofErr w:type="spellStart"/>
+      <w:r>
+        <w:rPr>
+          <w:rFonts w:ascii="Times New Roman" w:hAnsi="Times New Roman" w:cs="Times New Roman"/>
+          <w:sz w:val="24"/>
+          <w:szCs w:val="24"/>
+        </w:rPr>
+        <w:t>techiesms</w:t>
+      </w:r>
+      <w:proofErr w:type="spellEnd"/>
+      <w:r>
+        <w:rPr>
+          <w:rFonts w:ascii="Times New Roman" w:hAnsi="Times New Roman" w:cs="Times New Roman"/>
+          <w:sz w:val="24"/>
+          <w:szCs w:val="24"/>
+        </w:rPr>
+        <w:t>. (2025, January 20). AI vision project using ESP32Cam &amp; GPT-4o [Video]. YouTube. https://youtu.be/gZp9B_IiKCo</w:t>
       </w:r>
     </w:p>
     <w:sectPr>
@@ -5553,6 +6758,95 @@
     </w:lvl>
   </w:abstractNum>
   <w:abstractNum w:abstractNumId="15" w15:restartNumberingAfterBreak="0">
+    <w:nsid w:val="6D3A22AB"/>
+    <w:multiLevelType w:val="hybridMultilevel"/>
+    <w:tmpl w:val="64048040"/>
+    <w:lvl w:ilvl="0" w:tplc="35488776">
+      <w:start w:val="1"/>
+      <w:numFmt w:val="decimal"/>
+      <w:lvlText w:val="%1."/>
+      <w:lvlJc w:val="left"/>
+      <w:pPr>
+        <w:ind w:left="1080" w:hanging="360"/>
+      </w:pPr>
+      <w:rPr>
+        <w:rFonts w:hint="default"/>
+      </w:rPr>
+    </w:lvl>
+    <w:lvl w:ilvl="1" w:tplc="04090019" w:tentative="1">
+      <w:start w:val="1"/>
+      <w:numFmt w:val="lowerLetter"/>
+      <w:lvlText w:val="%2."/>
+      <w:lvlJc w:val="left"/>
+      <w:pPr>
+        <w:ind w:left="1800" w:hanging="360"/>
+      </w:pPr>
+    </w:lvl>
+    <w:lvl w:ilvl="2" w:tplc="0409001B" w:tentative="1">
+      <w:start w:val="1"/>
+      <w:numFmt w:val="lowerRoman"/>
+      <w:lvlText w:val="%3."/>
+      <w:lvlJc w:val="right"/>
+      <w:pPr>
+        <w:ind w:left="2520" w:hanging="180"/>
+      </w:pPr>
+    </w:lvl>
+    <w:lvl w:ilvl="3" w:tplc="0409000F" w:tentative="1">
+      <w:start w:val="1"/>
+      <w:numFmt w:val="decimal"/>
+      <w:lvlText w:val="%4."/>
+      <w:lvlJc w:val="left"/>
+      <w:pPr>
+        <w:ind w:left="3240" w:hanging="360"/>
+      </w:pPr>
+    </w:lvl>
+    <w:lvl w:ilvl="4" w:tplc="04090019" w:tentative="1">
+      <w:start w:val="1"/>
+      <w:numFmt w:val="lowerLetter"/>
+      <w:lvlText w:val="%5."/>
+      <w:lvlJc w:val="left"/>
+      <w:pPr>
+        <w:ind w:left="3960" w:hanging="360"/>
+      </w:pPr>
+    </w:lvl>
+    <w:lvl w:ilvl="5" w:tplc="0409001B" w:tentative="1">
+      <w:start w:val="1"/>
+      <w:numFmt w:val="lowerRoman"/>
+      <w:lvlText w:val="%6."/>
+      <w:lvlJc w:val="right"/>
+      <w:pPr>
+        <w:ind w:left="4680" w:hanging="180"/>
+      </w:pPr>
+    </w:lvl>
+    <w:lvl w:ilvl="6" w:tplc="0409000F" w:tentative="1">
+      <w:start w:val="1"/>
+      <w:numFmt w:val="decimal"/>
+      <w:lvlText w:val="%7."/>
+      <w:lvlJc w:val="left"/>
+      <w:pPr>
+        <w:ind w:left="5400" w:hanging="360"/>
+      </w:pPr>
+    </w:lvl>
+    <w:lvl w:ilvl="7" w:tplc="04090019" w:tentative="1">
+      <w:start w:val="1"/>
+      <w:numFmt w:val="lowerLetter"/>
+      <w:lvlText w:val="%8."/>
+      <w:lvlJc w:val="left"/>
+      <w:pPr>
+        <w:ind w:left="6120" w:hanging="360"/>
+      </w:pPr>
+    </w:lvl>
+    <w:lvl w:ilvl="8" w:tplc="0409001B" w:tentative="1">
+      <w:start w:val="1"/>
+      <w:numFmt w:val="lowerRoman"/>
+      <w:lvlText w:val="%9."/>
+      <w:lvlJc w:val="right"/>
+      <w:pPr>
+        <w:ind w:left="6840" w:hanging="180"/>
+      </w:pPr>
+    </w:lvl>
+  </w:abstractNum>
+  <w:abstractNum w:abstractNumId="16" w15:restartNumberingAfterBreak="0">
     <w:nsid w:val="76EE67A5"/>
     <w:multiLevelType w:val="hybridMultilevel"/>
     <w:tmpl w:val="06FA15B2"/>
@@ -5665,7 +6959,7 @@
       </w:rPr>
     </w:lvl>
   </w:abstractNum>
-  <w:abstractNum w:abstractNumId="16" w15:restartNumberingAfterBreak="0">
+  <w:abstractNum w:abstractNumId="17" w15:restartNumberingAfterBreak="0">
     <w:nsid w:val="7B8F6DDF"/>
     <w:multiLevelType w:val="hybridMultilevel"/>
     <w:tmpl w:val="525C0682"/>
@@ -5754,7 +7048,7 @@
       </w:pPr>
     </w:lvl>
   </w:abstractNum>
-  <w:abstractNum w:abstractNumId="17" w15:restartNumberingAfterBreak="0">
+  <w:abstractNum w:abstractNumId="18" w15:restartNumberingAfterBreak="0">
     <w:nsid w:val="7F275B9C"/>
     <w:multiLevelType w:val="hybridMultilevel"/>
     <w:tmpl w:val="871251B6"/>
@@ -5886,7 +7180,7 @@
     <w:abstractNumId w:val="3"/>
   </w:num>
   <w:num w:numId="7" w16cid:durableId="986055571">
-    <w:abstractNumId w:val="16"/>
+    <w:abstractNumId w:val="17"/>
   </w:num>
   <w:num w:numId="8" w16cid:durableId="1361515133">
     <w:abstractNumId w:val="1"/>
@@ -5904,7 +7198,7 @@
     <w:abstractNumId w:val="12"/>
   </w:num>
   <w:num w:numId="13" w16cid:durableId="892622686">
-    <w:abstractNumId w:val="15"/>
+    <w:abstractNumId w:val="16"/>
   </w:num>
   <w:num w:numId="14" w16cid:durableId="255139713">
     <w:abstractNumId w:val="11"/>
@@ -5919,7 +7213,10 @@
     <w:abstractNumId w:val="6"/>
   </w:num>
   <w:num w:numId="18" w16cid:durableId="1337609404">
-    <w:abstractNumId w:val="17"/>
+    <w:abstractNumId w:val="18"/>
+  </w:num>
+  <w:num w:numId="19" w16cid:durableId="1345744780">
+    <w:abstractNumId w:val="15"/>
   </w:num>
 </w:numbering>
 </file>
@@ -6441,7 +7738,6 @@
   <w:style w:type="character" w:default="1" w:styleId="DefaultParagraphFont">
     <w:name w:val="Default Paragraph Font"/>
     <w:uiPriority w:val="1"/>
-    <w:semiHidden/>
     <w:unhideWhenUsed/>
   </w:style>
   <w:style w:type="table" w:default="1" w:styleId="TableNormal">

</xml_diff>